<commit_message>
changes to doc in P1
</commit_message>
<xml_diff>
--- a/P1/P1.docx
+++ b/P1/P1.docx
@@ -2223,14 +2223,12 @@
                               </w:rPr>
                               <w:t xml:space="preserve">   </w:t>
                             </w:r>
-                            <w:proofErr w:type="spellStart"/>
                             <w:r>
                               <w:rPr>
                                 <w:lang w:val="en-US"/>
                               </w:rPr>
                               <w:t>Tp</w:t>
                             </w:r>
-                            <w:proofErr w:type="spellEnd"/>
                           </w:p>
                         </w:txbxContent>
                       </wps:txbx>
@@ -5384,16 +5382,8 @@
                               <w:rPr>
                                 <w:lang w:val="en-US"/>
                               </w:rPr>
-                              <w:t xml:space="preserve">   </w:t>
+                              <w:t xml:space="preserve">   Tp</w:t>
                             </w:r>
-                            <w:proofErr w:type="spellStart"/>
-                            <w:r>
-                              <w:rPr>
-                                <w:lang w:val="en-US"/>
-                              </w:rPr>
-                              <w:t>Tp</w:t>
-                            </w:r>
-                            <w:proofErr w:type="spellEnd"/>
                           </w:p>
                         </w:txbxContent>
                       </wps:txbx>
@@ -5759,57 +5749,26 @@
           <w:szCs w:val="28"/>
           <w:lang w:val="en-US"/>
         </w:rPr>
-        <w:t>N*Q/</w:t>
-      </w:r>
-      <w:proofErr w:type="spellStart"/>
-      <w:r>
-        <w:rPr>
-          <w:rFonts w:ascii="Cambria Math" w:hAnsi="Cambria Math"/>
-          <w:sz w:val="28"/>
-          <w:szCs w:val="28"/>
-          <w:lang w:val="en-US"/>
-        </w:rPr>
-        <w:t>p+Q</w:t>
-      </w:r>
-      <w:proofErr w:type="spellEnd"/>
-      <w:r>
-        <w:rPr>
-          <w:rFonts w:ascii="Cambria Math" w:hAnsi="Cambria Math"/>
-          <w:sz w:val="28"/>
-          <w:szCs w:val="28"/>
-          <w:lang w:val="en-US"/>
-        </w:rPr>
-        <w:t>*p</w:t>
-      </w:r>
-    </w:p>
-    <w:p>
-      <w:pPr>
-        <w:rPr>
-          <w:rFonts w:ascii="Cambria Math" w:hAnsi="Cambria Math"/>
-          <w:sz w:val="28"/>
-          <w:szCs w:val="28"/>
-          <w:lang w:val="en-US"/>
-        </w:rPr>
-      </w:pPr>
-      <w:proofErr w:type="spellStart"/>
-      <w:r>
-        <w:rPr>
-          <w:rFonts w:ascii="Cambria Math" w:hAnsi="Cambria Math"/>
-          <w:sz w:val="28"/>
-          <w:szCs w:val="28"/>
-          <w:lang w:val="en-US"/>
-        </w:rPr>
-        <w:t>Eg</w:t>
-      </w:r>
-      <w:proofErr w:type="spellEnd"/>
-      <w:r>
-        <w:rPr>
-          <w:rFonts w:ascii="Cambria Math" w:hAnsi="Cambria Math"/>
-          <w:sz w:val="28"/>
-          <w:szCs w:val="28"/>
-          <w:lang w:val="en-US"/>
-        </w:rPr>
-        <w:t>. For a file of 20 by</w:t>
+        <w:t>N*Q/p+Q*p</w:t>
+      </w:r>
+    </w:p>
+    <w:p>
+      <w:pPr>
+        <w:rPr>
+          <w:rFonts w:ascii="Cambria Math" w:hAnsi="Cambria Math"/>
+          <w:sz w:val="28"/>
+          <w:szCs w:val="28"/>
+          <w:lang w:val="en-US"/>
+        </w:rPr>
+      </w:pPr>
+      <w:r>
+        <w:rPr>
+          <w:rFonts w:ascii="Cambria Math" w:hAnsi="Cambria Math"/>
+          <w:sz w:val="28"/>
+          <w:szCs w:val="28"/>
+          <w:lang w:val="en-US"/>
+        </w:rPr>
+        <w:t>Eg. For a file of 20 by</w:t>
       </w:r>
       <w:r>
         <w:rPr>
@@ -5887,105 +5846,45 @@
           <w:szCs w:val="28"/>
           <w:lang w:val="en-US"/>
         </w:rPr>
-        <w:t>Total work= N*</w:t>
-      </w:r>
-      <w:proofErr w:type="spellStart"/>
-      <w:r>
-        <w:rPr>
-          <w:rFonts w:ascii="Cambria Math" w:hAnsi="Cambria Math"/>
-          <w:sz w:val="28"/>
-          <w:szCs w:val="28"/>
-          <w:lang w:val="en-US"/>
-        </w:rPr>
-        <w:t>Q+p</w:t>
-      </w:r>
-      <w:proofErr w:type="spellEnd"/>
-      <w:r>
-        <w:rPr>
-          <w:rFonts w:ascii="Cambria Math" w:hAnsi="Cambria Math"/>
-          <w:sz w:val="28"/>
-          <w:szCs w:val="28"/>
-          <w:lang w:val="en-US"/>
-        </w:rPr>
-        <w:t>*Q</w:t>
-      </w:r>
-    </w:p>
-    <w:p>
-      <w:pPr>
-        <w:rPr>
-          <w:rFonts w:ascii="Cambria Math" w:hAnsi="Cambria Math"/>
-          <w:sz w:val="28"/>
-          <w:szCs w:val="28"/>
-          <w:lang w:val="en-US"/>
-        </w:rPr>
-      </w:pPr>
-      <w:r>
-        <w:rPr>
-          <w:rFonts w:ascii="Cambria Math" w:hAnsi="Cambria Math"/>
-          <w:sz w:val="28"/>
-          <w:szCs w:val="28"/>
-          <w:lang w:val="en-US"/>
-        </w:rPr>
-        <w:t>Critical path length=N*Q/</w:t>
-      </w:r>
-      <w:proofErr w:type="spellStart"/>
-      <w:r>
-        <w:rPr>
-          <w:rFonts w:ascii="Cambria Math" w:hAnsi="Cambria Math"/>
-          <w:sz w:val="28"/>
-          <w:szCs w:val="28"/>
-          <w:lang w:val="en-US"/>
-        </w:rPr>
-        <w:t>p+Q</w:t>
-      </w:r>
-      <w:proofErr w:type="spellEnd"/>
-      <w:r>
-        <w:rPr>
-          <w:rFonts w:ascii="Cambria Math" w:hAnsi="Cambria Math"/>
-          <w:sz w:val="28"/>
-          <w:szCs w:val="28"/>
-          <w:lang w:val="en-US"/>
-        </w:rPr>
-        <w:t>*p</w:t>
-      </w:r>
-    </w:p>
-    <w:p>
-      <w:pPr>
-        <w:rPr>
-          <w:rFonts w:ascii="Cambria Math" w:hAnsi="Cambria Math"/>
-          <w:sz w:val="28"/>
-          <w:szCs w:val="28"/>
-          <w:lang w:val="en-US"/>
-        </w:rPr>
-      </w:pPr>
-      <w:r>
-        <w:rPr>
-          <w:rFonts w:ascii="Cambria Math" w:hAnsi="Cambria Math"/>
-          <w:sz w:val="28"/>
-          <w:szCs w:val="28"/>
-          <w:lang w:val="en-US"/>
-        </w:rPr>
-        <w:t>Average degree of concurrency= (N+P)</w:t>
-      </w:r>
-      <w:proofErr w:type="gramStart"/>
-      <w:r>
-        <w:rPr>
-          <w:rFonts w:ascii="Cambria Math" w:hAnsi="Cambria Math"/>
-          <w:sz w:val="28"/>
-          <w:szCs w:val="28"/>
-          <w:lang w:val="en-US"/>
-        </w:rPr>
-        <w:t>/(</w:t>
-      </w:r>
-      <w:proofErr w:type="gramEnd"/>
-      <w:r>
-        <w:rPr>
-          <w:rFonts w:ascii="Cambria Math" w:hAnsi="Cambria Math"/>
-          <w:sz w:val="28"/>
-          <w:szCs w:val="28"/>
-          <w:lang w:val="en-US"/>
-        </w:rPr>
-        <w:t>N/p +p)</w:t>
+        <w:t>Total work= N*Q+p*Q</w:t>
+      </w:r>
+    </w:p>
+    <w:p>
+      <w:pPr>
+        <w:rPr>
+          <w:rFonts w:ascii="Cambria Math" w:hAnsi="Cambria Math"/>
+          <w:sz w:val="28"/>
+          <w:szCs w:val="28"/>
+          <w:lang w:val="en-US"/>
+        </w:rPr>
+      </w:pPr>
+      <w:r>
+        <w:rPr>
+          <w:rFonts w:ascii="Cambria Math" w:hAnsi="Cambria Math"/>
+          <w:sz w:val="28"/>
+          <w:szCs w:val="28"/>
+          <w:lang w:val="en-US"/>
+        </w:rPr>
+        <w:t>Critical path length=N*Q/p+Q*p</w:t>
+      </w:r>
+    </w:p>
+    <w:p>
+      <w:pPr>
+        <w:rPr>
+          <w:rFonts w:ascii="Cambria Math" w:hAnsi="Cambria Math"/>
+          <w:sz w:val="28"/>
+          <w:szCs w:val="28"/>
+          <w:lang w:val="en-US"/>
+        </w:rPr>
+      </w:pPr>
+      <w:r>
+        <w:rPr>
+          <w:rFonts w:ascii="Cambria Math" w:hAnsi="Cambria Math"/>
+          <w:sz w:val="28"/>
+          <w:szCs w:val="28"/>
+          <w:lang w:val="en-US"/>
+        </w:rPr>
+        <w:t>Average degree of concurrency= (N+P)/(N/p +p)</w:t>
       </w:r>
     </w:p>
     <w:p>
@@ -6103,18 +6002,7 @@
           <w:szCs w:val="28"/>
           <w:lang w:val="en-US"/>
         </w:rPr>
-        <w:t xml:space="preserve"> As each word is rea</w:t>
-      </w:r>
-      <w:bookmarkStart w:id="0" w:name="_GoBack"/>
-      <w:bookmarkEnd w:id="0"/>
-      <w:r>
-        <w:rPr>
-          <w:rFonts w:ascii="Cambria Math" w:hAnsi="Cambria Math"/>
-          <w:sz w:val="28"/>
-          <w:szCs w:val="28"/>
-          <w:lang w:val="en-US"/>
-        </w:rPr>
-        <w:t>d, it is compared to each query word and in case of the match, the relative positions are recorded. This is in the case of “OR” queries. In the case of “AND” queries a linked list is maintained of the size equal to the number of words in the query</w:t>
+        <w:t xml:space="preserve"> As each word is read, it is compared to each query word and in case of the match, the relative positions are recorded. This is in the case of “OR” queries. In the case of “AND” queries a linked list is maintained of the size equal to the number of words in the query</w:t>
       </w:r>
       <w:r>
         <w:rPr>
@@ -6239,27 +6127,7 @@
           <w:szCs w:val="28"/>
           <w:lang w:val="en-US"/>
         </w:rPr>
-        <w:t>(</w:t>
-      </w:r>
-      <w:proofErr w:type="gramStart"/>
-      <w:r>
-        <w:rPr>
-          <w:rFonts w:ascii="Cambria Math" w:hAnsi="Cambria Math"/>
-          <w:sz w:val="28"/>
-          <w:szCs w:val="28"/>
-          <w:lang w:val="en-US"/>
-        </w:rPr>
-        <w:t xml:space="preserve">microseconds)   </w:t>
-      </w:r>
-      <w:proofErr w:type="gramEnd"/>
-      <w:r>
-        <w:rPr>
-          <w:rFonts w:ascii="Cambria Math" w:hAnsi="Cambria Math"/>
-          <w:sz w:val="28"/>
-          <w:szCs w:val="28"/>
-          <w:lang w:val="en-US"/>
-        </w:rPr>
-        <w:t xml:space="preserve">  Speedup         Efficiency</w:t>
+        <w:t>(microseconds)     Speedup         Efficiency</w:t>
       </w:r>
     </w:p>
     <w:p>
@@ -6316,7 +6184,52 @@
           <w:szCs w:val="28"/>
           <w:lang w:val="en-US"/>
         </w:rPr>
-        <w:t>0.002318                      1.86                 93%</w:t>
+        <w:t>0.00279</w:t>
+      </w:r>
+      <w:r>
+        <w:rPr>
+          <w:rFonts w:ascii="Cambria Math" w:hAnsi="Cambria Math"/>
+          <w:sz w:val="28"/>
+          <w:szCs w:val="28"/>
+          <w:lang w:val="en-US"/>
+        </w:rPr>
+        <w:t xml:space="preserve">                      </w:t>
+      </w:r>
+      <w:r>
+        <w:rPr>
+          <w:rFonts w:ascii="Cambria Math" w:hAnsi="Cambria Math"/>
+          <w:sz w:val="28"/>
+          <w:szCs w:val="28"/>
+          <w:lang w:val="en-US"/>
+        </w:rPr>
+        <w:t xml:space="preserve">   1.9</w:t>
+      </w:r>
+      <w:r>
+        <w:rPr>
+          <w:rFonts w:ascii="Cambria Math" w:hAnsi="Cambria Math"/>
+          <w:sz w:val="28"/>
+          <w:szCs w:val="28"/>
+          <w:lang w:val="en-US"/>
+        </w:rPr>
+        <w:t xml:space="preserve">                </w:t>
+      </w:r>
+      <w:r>
+        <w:rPr>
+          <w:rFonts w:ascii="Cambria Math" w:hAnsi="Cambria Math"/>
+          <w:sz w:val="28"/>
+          <w:szCs w:val="28"/>
+          <w:lang w:val="en-US"/>
+        </w:rPr>
+        <w:t xml:space="preserve">   95</w:t>
+      </w:r>
+      <w:r>
+        <w:rPr>
+          <w:rFonts w:ascii="Cambria Math" w:hAnsi="Cambria Math"/>
+          <w:sz w:val="28"/>
+          <w:szCs w:val="28"/>
+          <w:lang w:val="en-US"/>
+        </w:rPr>
+        <w:t>%</w:t>
       </w:r>
     </w:p>
     <w:p>
@@ -6340,7 +6253,25 @@
           <w:szCs w:val="28"/>
           <w:lang w:val="en-US"/>
         </w:rPr>
-        <w:t>0.001445                      2.99                 99.9%</w:t>
+        <w:t>0.</w:t>
+      </w:r>
+      <w:r>
+        <w:rPr>
+          <w:rFonts w:ascii="Cambria Math" w:hAnsi="Cambria Math"/>
+          <w:sz w:val="28"/>
+          <w:szCs w:val="28"/>
+          <w:lang w:val="en-US"/>
+        </w:rPr>
+        <w:t>001468                      2.95                 98.3</w:t>
+      </w:r>
+      <w:r>
+        <w:rPr>
+          <w:rFonts w:ascii="Cambria Math" w:hAnsi="Cambria Math"/>
+          <w:sz w:val="28"/>
+          <w:szCs w:val="28"/>
+          <w:lang w:val="en-US"/>
+        </w:rPr>
+        <w:t>%</w:t>
       </w:r>
     </w:p>
     <w:p>
@@ -6458,6 +6389,1040 @@
           <w:lang w:val="en-US"/>
         </w:rPr>
         <w:t xml:space="preserve">                 86.8%</w:t>
+      </w:r>
+    </w:p>
+    <w:p>
+      <w:pPr>
+        <w:rPr>
+          <w:rFonts w:ascii="Cambria Math" w:hAnsi="Cambria Math"/>
+          <w:sz w:val="28"/>
+          <w:szCs w:val="28"/>
+          <w:lang w:val="en-US"/>
+        </w:rPr>
+      </w:pPr>
+    </w:p>
+    <w:p>
+      <w:pPr>
+        <w:rPr>
+          <w:rFonts w:ascii="Cambria Math" w:hAnsi="Cambria Math"/>
+          <w:sz w:val="28"/>
+          <w:szCs w:val="28"/>
+          <w:lang w:val="en-US"/>
+        </w:rPr>
+      </w:pPr>
+      <w:r>
+        <w:rPr>
+          <w:rFonts w:ascii="Cambria Math" w:hAnsi="Cambria Math"/>
+          <w:sz w:val="28"/>
+          <w:szCs w:val="28"/>
+          <w:lang w:val="en-US"/>
+        </w:rPr>
+        <w:t xml:space="preserve">    Time taken by a single process=(N/p)*Q</w:t>
+      </w:r>
+    </w:p>
+    <w:p>
+      <w:pPr>
+        <w:rPr>
+          <w:rFonts w:ascii="Cambria Math" w:hAnsi="Cambria Math"/>
+          <w:sz w:val="28"/>
+          <w:szCs w:val="28"/>
+          <w:lang w:val="en-US"/>
+        </w:rPr>
+      </w:pPr>
+      <w:r>
+        <w:rPr>
+          <w:rFonts w:ascii="Cambria Math" w:hAnsi="Cambria Math"/>
+          <w:sz w:val="28"/>
+          <w:szCs w:val="28"/>
+          <w:lang w:val="en-US"/>
+        </w:rPr>
+        <w:t xml:space="preserve">  Time for communication =Q*(ts+tw*m) </w:t>
+      </w:r>
+    </w:p>
+    <w:p>
+      <w:pPr>
+        <w:rPr>
+          <w:rFonts w:ascii="Cambria Math" w:hAnsi="Cambria Math"/>
+          <w:sz w:val="28"/>
+          <w:szCs w:val="28"/>
+          <w:lang w:val="en-US"/>
+        </w:rPr>
+      </w:pPr>
+      <w:r>
+        <w:rPr>
+          <w:rFonts w:ascii="Cambria Math" w:hAnsi="Cambria Math"/>
+          <w:sz w:val="28"/>
+          <w:szCs w:val="28"/>
+          <w:lang w:val="en-US"/>
+        </w:rPr>
+        <w:t>here m is the size of the result vector for each query word</w:t>
+      </w:r>
+    </w:p>
+    <w:p>
+      <w:pPr>
+        <w:rPr>
+          <w:rFonts w:ascii="Cambria Math" w:hAnsi="Cambria Math"/>
+          <w:sz w:val="28"/>
+          <w:szCs w:val="28"/>
+          <w:lang w:val="en-US"/>
+        </w:rPr>
+      </w:pPr>
+      <w:r>
+        <w:rPr>
+          <w:rFonts w:ascii="Cambria Math" w:hAnsi="Cambria Math"/>
+          <w:sz w:val="28"/>
+          <w:szCs w:val="28"/>
+          <w:lang w:val="en-US"/>
+        </w:rPr>
+        <w:lastRenderedPageBreak/>
+        <w:t>Speedup=</w:t>
+      </w:r>
+      <w:r>
+        <w:rPr>
+          <w:rFonts w:ascii="Cambria Math" w:hAnsi="Cambria Math"/>
+          <w:sz w:val="28"/>
+          <w:szCs w:val="28"/>
+          <w:lang w:val="en-US"/>
+        </w:rPr>
+        <w:t>(</w:t>
+      </w:r>
+      <w:r>
+        <w:rPr>
+          <w:rFonts w:ascii="Cambria Math" w:hAnsi="Cambria Math"/>
+          <w:sz w:val="28"/>
+          <w:szCs w:val="28"/>
+          <w:lang w:val="en-US"/>
+        </w:rPr>
+        <w:t>N*Q/(N/p*Q+Q*(ts+tw*m)</w:t>
+      </w:r>
+      <w:r>
+        <w:rPr>
+          <w:rFonts w:ascii="Cambria Math" w:hAnsi="Cambria Math"/>
+          <w:sz w:val="28"/>
+          <w:szCs w:val="28"/>
+          <w:lang w:val="en-US"/>
+        </w:rPr>
+        <w:t>)</w:t>
+      </w:r>
+    </w:p>
+    <w:p>
+      <w:pPr>
+        <w:rPr>
+          <w:rFonts w:ascii="Cambria Math" w:eastAsiaTheme="minorEastAsia" w:hAnsi="Cambria Math"/>
+          <w:sz w:val="28"/>
+          <w:szCs w:val="28"/>
+          <w:lang w:val="en-US"/>
+        </w:rPr>
+      </w:pPr>
+      <w:r>
+        <w:rPr>
+          <w:rFonts w:ascii="Cambria Math" w:hAnsi="Cambria Math"/>
+          <w:sz w:val="28"/>
+          <w:szCs w:val="28"/>
+          <w:lang w:val="en-US"/>
+        </w:rPr>
+        <w:t xml:space="preserve">                =</w:t>
+      </w:r>
+      <m:oMath>
+        <m:f>
+          <m:fPr>
+            <m:ctrlPr>
+              <w:rPr>
+                <w:rFonts w:ascii="Cambria Math" w:hAnsi="Cambria Math"/>
+                <w:sz w:val="44"/>
+                <w:szCs w:val="44"/>
+                <w:lang w:val="en-US"/>
+              </w:rPr>
+            </m:ctrlPr>
+          </m:fPr>
+          <m:num>
+            <m:r>
+              <m:rPr>
+                <m:sty m:val="p"/>
+              </m:rPr>
+              <w:rPr>
+                <w:rFonts w:ascii="Cambria Math" w:hAnsi="Cambria Math"/>
+                <w:sz w:val="44"/>
+                <w:szCs w:val="44"/>
+                <w:lang w:val="en-US"/>
+              </w:rPr>
+              <m:t>N</m:t>
+            </m:r>
+          </m:num>
+          <m:den>
+            <m:f>
+              <m:fPr>
+                <m:ctrlPr>
+                  <w:rPr>
+                    <w:rFonts w:ascii="Cambria Math" w:hAnsi="Cambria Math"/>
+                    <w:sz w:val="44"/>
+                    <w:szCs w:val="44"/>
+                    <w:lang w:val="en-US"/>
+                  </w:rPr>
+                </m:ctrlPr>
+              </m:fPr>
+              <m:num>
+                <m:r>
+                  <m:rPr>
+                    <m:sty m:val="p"/>
+                  </m:rPr>
+                  <w:rPr>
+                    <w:rFonts w:ascii="Cambria Math" w:hAnsi="Cambria Math"/>
+                    <w:sz w:val="44"/>
+                    <w:szCs w:val="44"/>
+                    <w:lang w:val="en-US"/>
+                  </w:rPr>
+                  <m:t>N</m:t>
+                </m:r>
+              </m:num>
+              <m:den>
+                <m:r>
+                  <m:rPr>
+                    <m:sty m:val="p"/>
+                  </m:rPr>
+                  <w:rPr>
+                    <w:rFonts w:ascii="Cambria Math" w:hAnsi="Cambria Math"/>
+                    <w:sz w:val="44"/>
+                    <w:szCs w:val="44"/>
+                    <w:lang w:val="en-US"/>
+                  </w:rPr>
+                  <m:t>p</m:t>
+                </m:r>
+              </m:den>
+            </m:f>
+            <m:r>
+              <m:rPr>
+                <m:sty m:val="p"/>
+              </m:rPr>
+              <w:rPr>
+                <w:rFonts w:ascii="Cambria Math" w:hAnsi="Cambria Math"/>
+                <w:sz w:val="44"/>
+                <w:szCs w:val="44"/>
+                <w:lang w:val="en-US"/>
+              </w:rPr>
+              <m:t>+</m:t>
+            </m:r>
+            <m:d>
+              <m:dPr>
+                <m:ctrlPr>
+                  <w:rPr>
+                    <w:rFonts w:ascii="Cambria Math" w:hAnsi="Cambria Math"/>
+                    <w:sz w:val="44"/>
+                    <w:szCs w:val="44"/>
+                    <w:lang w:val="en-US"/>
+                  </w:rPr>
+                </m:ctrlPr>
+              </m:dPr>
+              <m:e>
+                <m:r>
+                  <m:rPr>
+                    <m:sty m:val="p"/>
+                  </m:rPr>
+                  <w:rPr>
+                    <w:rFonts w:ascii="Cambria Math" w:hAnsi="Cambria Math"/>
+                    <w:sz w:val="44"/>
+                    <w:szCs w:val="44"/>
+                    <w:lang w:val="en-US"/>
+                  </w:rPr>
+                  <m:t>ts+tw*m</m:t>
+                </m:r>
+              </m:e>
+            </m:d>
+          </m:den>
+        </m:f>
+      </m:oMath>
+    </w:p>
+    <w:p>
+      <w:pPr>
+        <w:rPr>
+          <w:rFonts w:ascii="Cambria Math" w:hAnsi="Cambria Math"/>
+          <w:sz w:val="28"/>
+          <w:szCs w:val="28"/>
+          <w:lang w:val="en-US"/>
+        </w:rPr>
+      </w:pPr>
+    </w:p>
+    <w:p>
+      <w:pPr>
+        <w:rPr>
+          <w:rFonts w:ascii="Cambria Math" w:hAnsi="Cambria Math"/>
+          <w:b/>
+          <w:sz w:val="40"/>
+          <w:szCs w:val="40"/>
+          <w:lang w:val="en-US"/>
+        </w:rPr>
+      </w:pPr>
+      <w:r>
+        <w:rPr>
+          <w:rFonts w:ascii="Cambria Math" w:hAnsi="Cambria Math"/>
+          <w:b/>
+          <w:sz w:val="40"/>
+          <w:szCs w:val="40"/>
+          <w:lang w:val="en-US"/>
+        </w:rPr>
+        <w:t>Cost and Scalability</w:t>
+      </w:r>
+    </w:p>
+    <w:p>
+      <w:pPr>
+        <w:rPr>
+          <w:rFonts w:ascii="Cambria Math" w:hAnsi="Cambria Math"/>
+          <w:sz w:val="28"/>
+          <w:szCs w:val="28"/>
+          <w:lang w:val="en-US"/>
+        </w:rPr>
+      </w:pPr>
+      <w:r>
+        <w:rPr>
+          <w:rFonts w:ascii="Cambria Math" w:hAnsi="Cambria Math"/>
+          <w:sz w:val="28"/>
+          <w:szCs w:val="28"/>
+          <w:lang w:val="en-US"/>
+        </w:rPr>
+        <w:t>Cost=p*Tp</w:t>
+      </w:r>
+    </w:p>
+    <w:p>
+      <w:pPr>
+        <w:rPr>
+          <w:rFonts w:ascii="Cambria Math" w:hAnsi="Cambria Math"/>
+          <w:sz w:val="28"/>
+          <w:szCs w:val="28"/>
+          <w:lang w:val="en-US"/>
+        </w:rPr>
+      </w:pPr>
+      <w:r>
+        <w:rPr>
+          <w:rFonts w:ascii="Cambria Math" w:hAnsi="Cambria Math"/>
+          <w:sz w:val="28"/>
+          <w:szCs w:val="28"/>
+          <w:lang w:val="en-US"/>
+        </w:rPr>
+        <w:t>Tp is the execution time for a single process.</w:t>
+      </w:r>
+    </w:p>
+    <w:p>
+      <w:pPr>
+        <w:rPr>
+          <w:rFonts w:ascii="Cambria Math" w:hAnsi="Cambria Math"/>
+          <w:sz w:val="28"/>
+          <w:szCs w:val="28"/>
+          <w:lang w:val="en-US"/>
+        </w:rPr>
+      </w:pPr>
+      <w:r>
+        <w:rPr>
+          <w:rFonts w:ascii="Cambria Math" w:hAnsi="Cambria Math"/>
+          <w:sz w:val="28"/>
+          <w:szCs w:val="28"/>
+          <w:lang w:val="en-US"/>
+        </w:rPr>
+        <w:t>Therefore,</w:t>
+      </w:r>
+    </w:p>
+    <w:p>
+      <w:pPr>
+        <w:rPr>
+          <w:rFonts w:ascii="Cambria Math" w:eastAsiaTheme="minorEastAsia" w:hAnsi="Cambria Math"/>
+          <w:sz w:val="36"/>
+          <w:szCs w:val="36"/>
+          <w:lang w:val="en-US"/>
+        </w:rPr>
+      </w:pPr>
+      <w:r>
+        <w:rPr>
+          <w:rFonts w:ascii="Cambria Math" w:hAnsi="Cambria Math"/>
+          <w:sz w:val="28"/>
+          <w:szCs w:val="28"/>
+          <w:lang w:val="en-US"/>
+        </w:rPr>
+        <w:t>Tp=</w:t>
+      </w:r>
+      <m:oMath>
+        <m:d>
+          <m:dPr>
+            <m:ctrlPr>
+              <w:rPr>
+                <w:rFonts w:ascii="Cambria Math" w:hAnsi="Cambria Math"/>
+                <w:sz w:val="36"/>
+                <w:szCs w:val="36"/>
+                <w:lang w:val="en-US"/>
+              </w:rPr>
+            </m:ctrlPr>
+          </m:dPr>
+          <m:e>
+            <m:f>
+              <m:fPr>
+                <m:ctrlPr>
+                  <w:rPr>
+                    <w:rFonts w:ascii="Cambria Math" w:hAnsi="Cambria Math"/>
+                    <w:sz w:val="36"/>
+                    <w:szCs w:val="36"/>
+                    <w:lang w:val="en-US"/>
+                  </w:rPr>
+                </m:ctrlPr>
+              </m:fPr>
+              <m:num>
+                <m:r>
+                  <m:rPr>
+                    <m:sty m:val="p"/>
+                  </m:rPr>
+                  <w:rPr>
+                    <w:rFonts w:ascii="Cambria Math" w:hAnsi="Cambria Math"/>
+                    <w:sz w:val="36"/>
+                    <w:szCs w:val="36"/>
+                    <w:lang w:val="en-US"/>
+                  </w:rPr>
+                  <m:t>N</m:t>
+                </m:r>
+              </m:num>
+              <m:den>
+                <m:r>
+                  <m:rPr>
+                    <m:sty m:val="p"/>
+                  </m:rPr>
+                  <w:rPr>
+                    <w:rFonts w:ascii="Cambria Math" w:hAnsi="Cambria Math"/>
+                    <w:sz w:val="36"/>
+                    <w:szCs w:val="36"/>
+                    <w:lang w:val="en-US"/>
+                  </w:rPr>
+                  <m:t>p</m:t>
+                </m:r>
+              </m:den>
+            </m:f>
+          </m:e>
+        </m:d>
+        <m:r>
+          <m:rPr>
+            <m:sty m:val="p"/>
+          </m:rPr>
+          <w:rPr>
+            <w:rFonts w:ascii="Cambria Math" w:hAnsi="Cambria Math"/>
+            <w:sz w:val="36"/>
+            <w:szCs w:val="36"/>
+            <w:lang w:val="en-US"/>
+          </w:rPr>
+          <m:t>*Q</m:t>
+        </m:r>
+      </m:oMath>
+    </w:p>
+    <w:p>
+      <w:pPr>
+        <w:rPr>
+          <w:rFonts w:ascii="Cambria Math" w:hAnsi="Cambria Math"/>
+          <w:sz w:val="28"/>
+          <w:szCs w:val="28"/>
+          <w:lang w:val="en-US"/>
+        </w:rPr>
+      </w:pPr>
+      <w:r>
+        <w:rPr>
+          <w:rFonts w:ascii="Cambria Math" w:hAnsi="Cambria Math"/>
+          <w:sz w:val="28"/>
+          <w:szCs w:val="28"/>
+          <w:lang w:val="en-US"/>
+        </w:rPr>
+        <w:t>Cost=N*Q</w:t>
+      </w:r>
+    </w:p>
+    <w:p>
+      <w:pPr>
+        <w:rPr>
+          <w:rFonts w:ascii="Cambria Math" w:hAnsi="Cambria Math"/>
+          <w:sz w:val="28"/>
+          <w:szCs w:val="28"/>
+          <w:lang w:val="en-US"/>
+        </w:rPr>
+      </w:pPr>
+      <w:r>
+        <w:rPr>
+          <w:rFonts w:ascii="Cambria Math" w:hAnsi="Cambria Math"/>
+          <w:sz w:val="28"/>
+          <w:szCs w:val="28"/>
+          <w:lang w:val="en-US"/>
+        </w:rPr>
+        <w:t>This algorithm is cost optimal</w:t>
+      </w:r>
+    </w:p>
+    <w:p>
+      <w:pPr>
+        <w:rPr>
+          <w:rFonts w:ascii="Cambria Math" w:hAnsi="Cambria Math"/>
+          <w:sz w:val="28"/>
+          <w:szCs w:val="28"/>
+          <w:lang w:val="en-US"/>
+        </w:rPr>
+      </w:pPr>
+    </w:p>
+    <w:p>
+      <w:pPr>
+        <w:rPr>
+          <w:rFonts w:ascii="Cambria Math" w:hAnsi="Cambria Math"/>
+          <w:sz w:val="28"/>
+          <w:szCs w:val="28"/>
+          <w:lang w:val="en-US"/>
+        </w:rPr>
+      </w:pPr>
+      <w:r>
+        <w:rPr>
+          <w:rFonts w:ascii="Cambria Math" w:hAnsi="Cambria Math"/>
+          <w:sz w:val="28"/>
+          <w:szCs w:val="28"/>
+          <w:lang w:val="en-US"/>
+        </w:rPr>
+        <w:t>SCALABILITY</w:t>
+      </w:r>
+    </w:p>
+    <w:p>
+      <w:pPr>
+        <w:rPr>
+          <w:rFonts w:ascii="Cambria Math" w:eastAsiaTheme="minorEastAsia" w:hAnsi="Cambria Math"/>
+          <w:sz w:val="28"/>
+          <w:szCs w:val="28"/>
+          <w:lang w:val="en-US"/>
+        </w:rPr>
+      </w:pPr>
+      <w:r>
+        <w:rPr>
+          <w:rFonts w:ascii="Cambria Math" w:hAnsi="Cambria Math"/>
+          <w:sz w:val="28"/>
+          <w:szCs w:val="28"/>
+          <w:lang w:val="en-US"/>
+        </w:rPr>
+        <w:t>E=</w:t>
+      </w:r>
+      <m:oMath>
+        <m:f>
+          <m:fPr>
+            <m:ctrlPr>
+              <w:rPr>
+                <w:rFonts w:ascii="Cambria Math" w:hAnsi="Cambria Math"/>
+                <w:sz w:val="40"/>
+                <w:szCs w:val="40"/>
+                <w:lang w:val="en-US"/>
+              </w:rPr>
+            </m:ctrlPr>
+          </m:fPr>
+          <m:num>
+            <m:r>
+              <m:rPr>
+                <m:sty m:val="p"/>
+              </m:rPr>
+              <w:rPr>
+                <w:rFonts w:ascii="Cambria Math" w:hAnsi="Cambria Math"/>
+                <w:sz w:val="40"/>
+                <w:szCs w:val="40"/>
+                <w:lang w:val="en-US"/>
+              </w:rPr>
+              <m:t>1</m:t>
+            </m:r>
+          </m:num>
+          <m:den>
+            <m:r>
+              <m:rPr>
+                <m:sty m:val="p"/>
+              </m:rPr>
+              <w:rPr>
+                <w:rFonts w:ascii="Cambria Math" w:hAnsi="Cambria Math"/>
+                <w:sz w:val="40"/>
+                <w:szCs w:val="40"/>
+                <w:lang w:val="en-US"/>
+              </w:rPr>
+              <m:t>1+</m:t>
+            </m:r>
+            <m:f>
+              <m:fPr>
+                <m:ctrlPr>
+                  <w:rPr>
+                    <w:rFonts w:ascii="Cambria Math" w:hAnsi="Cambria Math"/>
+                    <w:sz w:val="40"/>
+                    <w:szCs w:val="40"/>
+                    <w:lang w:val="en-US"/>
+                  </w:rPr>
+                </m:ctrlPr>
+              </m:fPr>
+              <m:num>
+                <m:r>
+                  <m:rPr>
+                    <m:sty m:val="p"/>
+                  </m:rPr>
+                  <w:rPr>
+                    <w:rFonts w:ascii="Cambria Math" w:hAnsi="Cambria Math"/>
+                    <w:sz w:val="40"/>
+                    <w:szCs w:val="40"/>
+                    <w:lang w:val="en-US"/>
+                  </w:rPr>
+                  <m:t>T0</m:t>
+                </m:r>
+              </m:num>
+              <m:den>
+                <m:r>
+                  <m:rPr>
+                    <m:sty m:val="p"/>
+                  </m:rPr>
+                  <w:rPr>
+                    <w:rFonts w:ascii="Cambria Math" w:hAnsi="Cambria Math"/>
+                    <w:sz w:val="40"/>
+                    <w:szCs w:val="40"/>
+                    <w:lang w:val="en-US"/>
+                  </w:rPr>
+                  <m:t>Ts</m:t>
+                </m:r>
+              </m:den>
+            </m:f>
+          </m:den>
+        </m:f>
+      </m:oMath>
+    </w:p>
+    <w:p>
+      <w:pPr>
+        <w:rPr>
+          <w:rFonts w:ascii="Cambria Math" w:hAnsi="Cambria Math"/>
+          <w:sz w:val="28"/>
+          <w:szCs w:val="28"/>
+          <w:lang w:val="en-US"/>
+        </w:rPr>
+      </w:pPr>
+      <w:r>
+        <w:rPr>
+          <w:rFonts w:ascii="Cambria Math" w:hAnsi="Cambria Math"/>
+          <w:sz w:val="28"/>
+          <w:szCs w:val="28"/>
+          <w:lang w:val="en-US"/>
+        </w:rPr>
+        <w:t xml:space="preserve">To is the cost of communication which in our case </w:t>
+      </w:r>
+    </w:p>
+    <w:p>
+      <w:pPr>
+        <w:rPr>
+          <w:rFonts w:ascii="Cambria Math" w:eastAsiaTheme="minorEastAsia" w:hAnsi="Cambria Math"/>
+          <w:sz w:val="28"/>
+          <w:szCs w:val="28"/>
+          <w:lang w:val="en-US"/>
+        </w:rPr>
+      </w:pPr>
+      <w:r>
+        <w:rPr>
+          <w:rFonts w:ascii="Cambria Math" w:hAnsi="Cambria Math"/>
+          <w:sz w:val="28"/>
+          <w:szCs w:val="28"/>
+          <w:lang w:val="en-US"/>
+        </w:rPr>
+        <w:t>=</w:t>
+      </w:r>
+      <m:oMath>
+        <m:r>
+          <m:rPr>
+            <m:sty m:val="p"/>
+          </m:rPr>
+          <w:rPr>
+            <w:rFonts w:ascii="Cambria Math" w:hAnsi="Cambria Math"/>
+            <w:sz w:val="28"/>
+            <w:szCs w:val="28"/>
+            <w:lang w:val="en-US"/>
+          </w:rPr>
+          <m:t>Q</m:t>
+        </m:r>
+        <m:d>
+          <m:dPr>
+            <m:ctrlPr>
+              <w:rPr>
+                <w:rFonts w:ascii="Cambria Math" w:hAnsi="Cambria Math"/>
+                <w:sz w:val="28"/>
+                <w:szCs w:val="28"/>
+                <w:lang w:val="en-US"/>
+              </w:rPr>
+            </m:ctrlPr>
+          </m:dPr>
+          <m:e>
+            <m:r>
+              <m:rPr>
+                <m:sty m:val="p"/>
+              </m:rPr>
+              <w:rPr>
+                <w:rFonts w:ascii="Cambria Math" w:hAnsi="Cambria Math"/>
+                <w:sz w:val="28"/>
+                <w:szCs w:val="28"/>
+                <w:lang w:val="en-US"/>
+              </w:rPr>
+              <m:t>ts+m*tw</m:t>
+            </m:r>
+          </m:e>
+        </m:d>
+      </m:oMath>
+      <w:r>
+        <w:rPr>
+          <w:rFonts w:ascii="Cambria Math" w:eastAsiaTheme="minorEastAsia" w:hAnsi="Cambria Math"/>
+          <w:sz w:val="28"/>
+          <w:szCs w:val="28"/>
+          <w:lang w:val="en-US"/>
+        </w:rPr>
+        <w:t>*p</w:t>
+      </w:r>
+    </w:p>
+    <w:p>
+      <w:pPr>
+        <w:rPr>
+          <w:rFonts w:ascii="Cambria Math" w:hAnsi="Cambria Math"/>
+          <w:sz w:val="28"/>
+          <w:szCs w:val="28"/>
+          <w:lang w:val="en-US"/>
+        </w:rPr>
+      </w:pPr>
+      <w:r>
+        <w:rPr>
+          <w:rFonts w:ascii="Cambria Math" w:hAnsi="Cambria Math"/>
+          <w:sz w:val="28"/>
+          <w:szCs w:val="28"/>
+          <w:lang w:val="en-US"/>
+        </w:rPr>
+        <w:t>Ts =N*Q</w:t>
+      </w:r>
+    </w:p>
+    <w:p>
+      <w:pPr>
+        <w:rPr>
+          <w:rFonts w:ascii="Cambria Math" w:eastAsiaTheme="minorEastAsia" w:hAnsi="Cambria Math"/>
+          <w:sz w:val="28"/>
+          <w:szCs w:val="28"/>
+          <w:lang w:val="en-US"/>
+        </w:rPr>
+      </w:pPr>
+      <w:r>
+        <w:rPr>
+          <w:rFonts w:ascii="Cambria Math" w:hAnsi="Cambria Math"/>
+          <w:sz w:val="28"/>
+          <w:szCs w:val="28"/>
+          <w:lang w:val="en-US"/>
+        </w:rPr>
+        <w:t xml:space="preserve">T0/Ts = </w:t>
+      </w:r>
+      <m:oMath>
+        <m:f>
+          <m:fPr>
+            <m:ctrlPr>
+              <w:rPr>
+                <w:rFonts w:ascii="Cambria Math" w:hAnsi="Cambria Math"/>
+                <w:sz w:val="40"/>
+                <w:szCs w:val="40"/>
+                <w:lang w:val="en-US"/>
+              </w:rPr>
+            </m:ctrlPr>
+          </m:fPr>
+          <m:num>
+            <m:d>
+              <m:dPr>
+                <m:ctrlPr>
+                  <w:rPr>
+                    <w:rFonts w:ascii="Cambria Math" w:hAnsi="Cambria Math"/>
+                    <w:sz w:val="40"/>
+                    <w:szCs w:val="40"/>
+                    <w:lang w:val="en-US"/>
+                  </w:rPr>
+                </m:ctrlPr>
+              </m:dPr>
+              <m:e>
+                <m:r>
+                  <m:rPr>
+                    <m:sty m:val="p"/>
+                  </m:rPr>
+                  <w:rPr>
+                    <w:rFonts w:ascii="Cambria Math" w:hAnsi="Cambria Math"/>
+                    <w:sz w:val="40"/>
+                    <w:szCs w:val="40"/>
+                    <w:lang w:val="en-US"/>
+                  </w:rPr>
+                  <m:t>ts+m*tw</m:t>
+                </m:r>
+              </m:e>
+            </m:d>
+            <m:r>
+              <m:rPr>
+                <m:sty m:val="p"/>
+              </m:rPr>
+              <w:rPr>
+                <w:rFonts w:ascii="Cambria Math" w:hAnsi="Cambria Math"/>
+                <w:sz w:val="40"/>
+                <w:szCs w:val="40"/>
+                <w:lang w:val="en-US"/>
+              </w:rPr>
+              <m:t>*p</m:t>
+            </m:r>
+          </m:num>
+          <m:den>
+            <m:r>
+              <m:rPr>
+                <m:sty m:val="p"/>
+              </m:rPr>
+              <w:rPr>
+                <w:rFonts w:ascii="Cambria Math" w:hAnsi="Cambria Math"/>
+                <w:sz w:val="40"/>
+                <w:szCs w:val="40"/>
+                <w:lang w:val="en-US"/>
+              </w:rPr>
+              <m:t>N</m:t>
+            </m:r>
+          </m:den>
+        </m:f>
+      </m:oMath>
+    </w:p>
+    <w:p>
+      <w:pPr>
+        <w:rPr>
+          <w:rFonts w:ascii="Cambria Math" w:eastAsiaTheme="minorEastAsia" w:hAnsi="Cambria Math"/>
+          <w:sz w:val="28"/>
+          <w:szCs w:val="28"/>
+          <w:lang w:val="en-US"/>
+        </w:rPr>
+      </w:pPr>
+    </w:p>
+    <w:p>
+      <w:pPr>
+        <w:rPr>
+          <w:rFonts w:ascii="Cambria Math" w:hAnsi="Cambria Math"/>
+          <w:sz w:val="28"/>
+          <w:szCs w:val="28"/>
+          <w:lang w:val="en-US"/>
+        </w:rPr>
+      </w:pPr>
+      <w:r>
+        <w:rPr>
+          <w:rFonts w:ascii="Cambria Math" w:hAnsi="Cambria Math"/>
+          <w:sz w:val="28"/>
+          <w:szCs w:val="28"/>
+          <w:lang w:val="en-US"/>
+        </w:rPr>
+        <w:t>This algorithm is s</w:t>
+      </w:r>
+      <w:r>
+        <w:rPr>
+          <w:rFonts w:ascii="Cambria Math" w:hAnsi="Cambria Math"/>
+          <w:sz w:val="28"/>
+          <w:szCs w:val="28"/>
+          <w:lang w:val="en-US"/>
+        </w:rPr>
+        <w:t>calable as To grows similarly</w:t>
+      </w:r>
+      <w:bookmarkStart w:id="0" w:name="_GoBack"/>
+      <w:bookmarkEnd w:id="0"/>
+      <w:r>
+        <w:rPr>
+          <w:rFonts w:ascii="Cambria Math" w:hAnsi="Cambria Math"/>
+          <w:sz w:val="28"/>
+          <w:szCs w:val="28"/>
+          <w:lang w:val="en-US"/>
+        </w:rPr>
+        <w:t xml:space="preserve"> as </w:t>
+      </w:r>
+      <w:r>
+        <w:rPr>
+          <w:rFonts w:ascii="Cambria Math" w:hAnsi="Cambria Math"/>
+          <w:sz w:val="28"/>
+          <w:szCs w:val="28"/>
+          <w:lang w:val="en-US"/>
+        </w:rPr>
+        <w:t>compared to Ts.</w:t>
+      </w:r>
+    </w:p>
+    <w:p>
+      <w:pPr>
+        <w:rPr>
+          <w:rFonts w:ascii="Cambria Math" w:hAnsi="Cambria Math"/>
+          <w:sz w:val="28"/>
+          <w:szCs w:val="28"/>
+          <w:lang w:val="en-US"/>
+        </w:rPr>
+      </w:pPr>
+    </w:p>
+    <w:p>
+      <w:pPr>
+        <w:rPr>
+          <w:rFonts w:ascii="Cambria Math" w:hAnsi="Cambria Math"/>
+          <w:sz w:val="28"/>
+          <w:szCs w:val="28"/>
+          <w:lang w:val="en-US"/>
+        </w:rPr>
+      </w:pPr>
+    </w:p>
+    <w:p>
+      <w:pPr>
+        <w:rPr>
+          <w:rFonts w:ascii="Cambria Math" w:hAnsi="Cambria Math"/>
+          <w:sz w:val="28"/>
+          <w:szCs w:val="28"/>
+          <w:lang w:val="en-US"/>
+        </w:rPr>
+      </w:pPr>
+    </w:p>
+    <w:p>
+      <w:pPr>
+        <w:rPr>
+          <w:rFonts w:ascii="Cambria Math" w:hAnsi="Cambria Math"/>
+          <w:sz w:val="28"/>
+          <w:szCs w:val="28"/>
+          <w:lang w:val="en-US"/>
+        </w:rPr>
+      </w:pPr>
+    </w:p>
+    <w:p>
+      <w:pPr>
+        <w:rPr>
+          <w:rFonts w:ascii="Cambria Math" w:hAnsi="Cambria Math"/>
+          <w:b/>
+          <w:sz w:val="40"/>
+          <w:szCs w:val="40"/>
+          <w:lang w:val="en-US"/>
+        </w:rPr>
+      </w:pPr>
+      <w:r>
+        <w:rPr>
+          <w:rFonts w:ascii="Cambria Math" w:hAnsi="Cambria Math"/>
+          <w:b/>
+          <w:sz w:val="40"/>
+          <w:szCs w:val="40"/>
+          <w:lang w:val="en-US"/>
+        </w:rPr>
+        <w:lastRenderedPageBreak/>
+        <w:t xml:space="preserve">GRAPHS   </w:t>
+      </w:r>
+    </w:p>
+    <w:p>
+      <w:pPr>
+        <w:rPr>
+          <w:rFonts w:ascii="Cambria Math" w:hAnsi="Cambria Math"/>
+          <w:b/>
+          <w:sz w:val="40"/>
+          <w:szCs w:val="40"/>
+          <w:lang w:val="en-US"/>
+        </w:rPr>
+      </w:pPr>
+      <w:r>
+        <w:rPr>
+          <w:rFonts w:ascii="Cambria Math" w:hAnsi="Cambria Math"/>
+          <w:b/>
+          <w:noProof/>
+          <w:sz w:val="40"/>
+          <w:szCs w:val="40"/>
+          <w:lang w:eastAsia="en-IN"/>
+        </w:rPr>
+        <w:drawing>
+          <wp:inline distT="0" distB="0" distL="0" distR="0">
+            <wp:extent cx="5486400" cy="3200400"/>
+            <wp:effectExtent l="0" t="0" r="0" b="0"/>
+            <wp:docPr id="47" name="Chart 47"/>
+            <wp:cNvGraphicFramePr/>
+            <a:graphic xmlns:a="http://schemas.openxmlformats.org/drawingml/2006/main">
+              <a:graphicData uri="http://schemas.openxmlformats.org/drawingml/2006/chart">
+                <c:chart xmlns:c="http://schemas.openxmlformats.org/drawingml/2006/chart" xmlns:r="http://schemas.openxmlformats.org/officeDocument/2006/relationships" r:id="rId7"/>
+              </a:graphicData>
+            </a:graphic>
+          </wp:inline>
+        </w:drawing>
+      </w:r>
+    </w:p>
+    <w:p>
+      <w:pPr>
+        <w:rPr>
+          <w:rFonts w:ascii="Cambria Math" w:hAnsi="Cambria Math"/>
+          <w:b/>
+          <w:sz w:val="40"/>
+          <w:szCs w:val="40"/>
+          <w:lang w:val="en-US"/>
+        </w:rPr>
+      </w:pPr>
+    </w:p>
+    <w:p>
+      <w:pPr>
+        <w:rPr>
+          <w:rFonts w:ascii="Cambria Math" w:hAnsi="Cambria Math"/>
+          <w:b/>
+          <w:sz w:val="40"/>
+          <w:szCs w:val="40"/>
+          <w:lang w:val="en-US"/>
+        </w:rPr>
+      </w:pPr>
+      <w:r>
+        <w:rPr>
+          <w:rFonts w:ascii="Cambria Math" w:hAnsi="Cambria Math"/>
+          <w:b/>
+          <w:noProof/>
+          <w:sz w:val="40"/>
+          <w:szCs w:val="40"/>
+          <w:lang w:eastAsia="en-IN"/>
+        </w:rPr>
+        <w:drawing>
+          <wp:inline distT="0" distB="0" distL="0" distR="0">
+            <wp:extent cx="5486400" cy="3200400"/>
+            <wp:effectExtent l="0" t="0" r="0" b="0"/>
+            <wp:docPr id="44" name="Chart 44"/>
+            <wp:cNvGraphicFramePr/>
+            <a:graphic xmlns:a="http://schemas.openxmlformats.org/drawingml/2006/main">
+              <a:graphicData uri="http://schemas.openxmlformats.org/drawingml/2006/chart">
+                <c:chart xmlns:c="http://schemas.openxmlformats.org/drawingml/2006/chart" xmlns:r="http://schemas.openxmlformats.org/officeDocument/2006/relationships" r:id="rId8"/>
+              </a:graphicData>
+            </a:graphic>
+          </wp:inline>
+        </w:drawing>
+      </w:r>
+    </w:p>
+    <w:p>
+      <w:pPr>
+        <w:tabs>
+          <w:tab w:val="left" w:pos="8055"/>
+        </w:tabs>
+        <w:rPr>
+          <w:rFonts w:ascii="Cambria Math" w:hAnsi="Cambria Math"/>
+          <w:sz w:val="40"/>
+          <w:szCs w:val="40"/>
+          <w:lang w:val="en-US"/>
+        </w:rPr>
+      </w:pPr>
+      <w:r>
+        <w:rPr>
+          <w:rFonts w:ascii="Cambria Math" w:hAnsi="Cambria Math"/>
+          <w:sz w:val="40"/>
+          <w:szCs w:val="40"/>
+          <w:lang w:val="en-US"/>
+        </w:rPr>
+        <w:tab/>
+      </w:r>
+    </w:p>
+    <w:p>
+      <w:pPr>
+        <w:tabs>
+          <w:tab w:val="left" w:pos="8055"/>
+        </w:tabs>
+        <w:rPr>
+          <w:rFonts w:ascii="Cambria Math" w:hAnsi="Cambria Math"/>
+          <w:sz w:val="40"/>
+          <w:szCs w:val="40"/>
+          <w:lang w:val="en-US"/>
+        </w:rPr>
+      </w:pPr>
+      <w:r>
+        <w:rPr>
+          <w:rFonts w:ascii="Cambria Math" w:hAnsi="Cambria Math"/>
+          <w:noProof/>
+          <w:sz w:val="40"/>
+          <w:szCs w:val="40"/>
+          <w:lang w:eastAsia="en-IN"/>
+        </w:rPr>
+        <w:lastRenderedPageBreak/>
+        <w:drawing>
+          <wp:inline distT="0" distB="0" distL="0" distR="0">
+            <wp:extent cx="5486400" cy="3200400"/>
+            <wp:effectExtent l="0" t="0" r="0" b="0"/>
+            <wp:docPr id="45" name="Chart 45"/>
+            <wp:cNvGraphicFramePr/>
+            <a:graphic xmlns:a="http://schemas.openxmlformats.org/drawingml/2006/main">
+              <a:graphicData uri="http://schemas.openxmlformats.org/drawingml/2006/chart">
+                <c:chart xmlns:c="http://schemas.openxmlformats.org/drawingml/2006/chart" xmlns:r="http://schemas.openxmlformats.org/officeDocument/2006/relationships" r:id="rId9"/>
+              </a:graphicData>
+            </a:graphic>
+          </wp:inline>
+        </w:drawing>
       </w:r>
     </w:p>
     <w:sectPr>
@@ -6468,6 +7433,56 @@
     </w:sectPr>
   </w:body>
 </w:document>
+</file>
+
+<file path=word/endnotes.xml><?xml version="1.0" encoding="utf-8"?>
+<w:endnotes xmlns:wpc="http://schemas.microsoft.com/office/word/2010/wordprocessingCanvas" xmlns:cx="http://schemas.microsoft.com/office/drawing/2014/chartex" xmlns:mc="http://schemas.openxmlformats.org/markup-compatibility/2006" xmlns:o="urn:schemas-microsoft-com:office:office" xmlns:r="http://schemas.openxmlformats.org/officeDocument/2006/relationships" xmlns:m="http://schemas.openxmlformats.org/officeDocument/2006/math" xmlns:v="urn:schemas-microsoft-com:vml" xmlns:wp14="http://schemas.microsoft.com/office/word/2010/wordprocessingDrawing" xmlns:wp="http://schemas.openxmlformats.org/drawingml/2006/wordprocessingDrawing" xmlns:w10="urn:schemas-microsoft-com:office:word" xmlns:w="http://schemas.openxmlformats.org/wordprocessingml/2006/main" xmlns:w14="http://schemas.microsoft.com/office/word/2010/wordml" xmlns:w15="http://schemas.microsoft.com/office/word/2012/wordml" xmlns:w16se="http://schemas.microsoft.com/office/word/2015/wordml/symex" xmlns:wpg="http://schemas.microsoft.com/office/word/2010/wordprocessingGroup" xmlns:wpi="http://schemas.microsoft.com/office/word/2010/wordprocessingInk" xmlns:wne="http://schemas.microsoft.com/office/word/2006/wordml" xmlns:wps="http://schemas.microsoft.com/office/word/2010/wordprocessingShape" mc:Ignorable="w14 w15 w16se wp14">
+  <w:endnote w:type="separator" w:id="-1">
+    <w:p>
+      <w:pPr>
+        <w:spacing w:after="0" w:line="240" w:lineRule="auto"/>
+      </w:pPr>
+      <w:r>
+        <w:separator/>
+      </w:r>
+    </w:p>
+  </w:endnote>
+  <w:endnote w:type="continuationSeparator" w:id="0">
+    <w:p>
+      <w:pPr>
+        <w:spacing w:after="0" w:line="240" w:lineRule="auto"/>
+      </w:pPr>
+      <w:r>
+        <w:continuationSeparator/>
+      </w:r>
+    </w:p>
+  </w:endnote>
+</w:endnotes>
+</file>
+
+<file path=word/footnotes.xml><?xml version="1.0" encoding="utf-8"?>
+<w:footnotes xmlns:wpc="http://schemas.microsoft.com/office/word/2010/wordprocessingCanvas" xmlns:cx="http://schemas.microsoft.com/office/drawing/2014/chartex" xmlns:mc="http://schemas.openxmlformats.org/markup-compatibility/2006" xmlns:o="urn:schemas-microsoft-com:office:office" xmlns:r="http://schemas.openxmlformats.org/officeDocument/2006/relationships" xmlns:m="http://schemas.openxmlformats.org/officeDocument/2006/math" xmlns:v="urn:schemas-microsoft-com:vml" xmlns:wp14="http://schemas.microsoft.com/office/word/2010/wordprocessingDrawing" xmlns:wp="http://schemas.openxmlformats.org/drawingml/2006/wordprocessingDrawing" xmlns:w10="urn:schemas-microsoft-com:office:word" xmlns:w="http://schemas.openxmlformats.org/wordprocessingml/2006/main" xmlns:w14="http://schemas.microsoft.com/office/word/2010/wordml" xmlns:w15="http://schemas.microsoft.com/office/word/2012/wordml" xmlns:w16se="http://schemas.microsoft.com/office/word/2015/wordml/symex" xmlns:wpg="http://schemas.microsoft.com/office/word/2010/wordprocessingGroup" xmlns:wpi="http://schemas.microsoft.com/office/word/2010/wordprocessingInk" xmlns:wne="http://schemas.microsoft.com/office/word/2006/wordml" xmlns:wps="http://schemas.microsoft.com/office/word/2010/wordprocessingShape" mc:Ignorable="w14 w15 w16se wp14">
+  <w:footnote w:type="separator" w:id="-1">
+    <w:p>
+      <w:pPr>
+        <w:spacing w:after="0" w:line="240" w:lineRule="auto"/>
+      </w:pPr>
+      <w:r>
+        <w:separator/>
+      </w:r>
+    </w:p>
+  </w:footnote>
+  <w:footnote w:type="continuationSeparator" w:id="0">
+    <w:p>
+      <w:pPr>
+        <w:spacing w:after="0" w:line="240" w:lineRule="auto"/>
+      </w:pPr>
+      <w:r>
+        <w:continuationSeparator/>
+      </w:r>
+    </w:p>
+  </w:footnote>
+</w:footnotes>
 </file>
 
 <file path=word/numbering.xml><?xml version="1.0" encoding="utf-8"?>
@@ -6999,7 +8014,3408 @@
       <w:contextualSpacing/>
     </w:pPr>
   </w:style>
+  <w:style w:type="character" w:styleId="PlaceholderText">
+    <w:name w:val="Placeholder Text"/>
+    <w:basedOn w:val="DefaultParagraphFont"/>
+    <w:uiPriority w:val="99"/>
+    <w:semiHidden/>
+    <w:rsid w:val="00BE6CC9"/>
+    <w:rPr>
+      <w:color w:val="808080"/>
+    </w:rPr>
+  </w:style>
+  <w:style w:type="paragraph" w:styleId="Header">
+    <w:name w:val="header"/>
+    <w:basedOn w:val="Normal"/>
+    <w:link w:val="HeaderChar"/>
+    <w:uiPriority w:val="99"/>
+    <w:unhideWhenUsed/>
+    <w:rsid w:val="006F1B58"/>
+    <w:pPr>
+      <w:tabs>
+        <w:tab w:val="center" w:pos="4513"/>
+        <w:tab w:val="right" w:pos="9026"/>
+      </w:tabs>
+      <w:spacing w:after="0" w:line="240" w:lineRule="auto"/>
+    </w:pPr>
+  </w:style>
+  <w:style w:type="character" w:customStyle="1" w:styleId="HeaderChar">
+    <w:name w:val="Header Char"/>
+    <w:basedOn w:val="DefaultParagraphFont"/>
+    <w:link w:val="Header"/>
+    <w:uiPriority w:val="99"/>
+    <w:rsid w:val="006F1B58"/>
+  </w:style>
+  <w:style w:type="paragraph" w:styleId="Footer">
+    <w:name w:val="footer"/>
+    <w:basedOn w:val="Normal"/>
+    <w:link w:val="FooterChar"/>
+    <w:uiPriority w:val="99"/>
+    <w:unhideWhenUsed/>
+    <w:rsid w:val="006F1B58"/>
+    <w:pPr>
+      <w:tabs>
+        <w:tab w:val="center" w:pos="4513"/>
+        <w:tab w:val="right" w:pos="9026"/>
+      </w:tabs>
+      <w:spacing w:after="0" w:line="240" w:lineRule="auto"/>
+    </w:pPr>
+  </w:style>
+  <w:style w:type="character" w:customStyle="1" w:styleId="FooterChar">
+    <w:name w:val="Footer Char"/>
+    <w:basedOn w:val="DefaultParagraphFont"/>
+    <w:link w:val="Footer"/>
+    <w:uiPriority w:val="99"/>
+    <w:rsid w:val="006F1B58"/>
+  </w:style>
 </w:styles>
+</file>
+
+<file path=word/charts/chart1.xml><?xml version="1.0" encoding="utf-8"?>
+<c:chartSpace xmlns:c="http://schemas.openxmlformats.org/drawingml/2006/chart" xmlns:a="http://schemas.openxmlformats.org/drawingml/2006/main" xmlns:r="http://schemas.openxmlformats.org/officeDocument/2006/relationships" xmlns:c16r2="http://schemas.microsoft.com/office/drawing/2015/06/chart">
+  <c:date1904 val="0"/>
+  <c:lang val="en-US"/>
+  <c:roundedCorners val="0"/>
+  <mc:AlternateContent xmlns:mc="http://schemas.openxmlformats.org/markup-compatibility/2006">
+    <mc:Choice xmlns:c14="http://schemas.microsoft.com/office/drawing/2007/8/2/chart" Requires="c14">
+      <c14:style val="102"/>
+    </mc:Choice>
+    <mc:Fallback>
+      <c:style val="2"/>
+    </mc:Fallback>
+  </mc:AlternateContent>
+  <c:chart>
+    <c:title>
+      <c:tx>
+        <c:rich>
+          <a:bodyPr rot="0" spcFirstLastPara="1" vertOverflow="ellipsis" vert="horz" wrap="square" anchor="ctr" anchorCtr="1"/>
+          <a:lstStyle/>
+          <a:p>
+            <a:pPr>
+              <a:defRPr sz="1400" b="0" i="0" u="none" strike="noStrike" kern="1200" spc="0" baseline="0">
+                <a:solidFill>
+                  <a:schemeClr val="tx1">
+                    <a:lumMod val="65000"/>
+                    <a:lumOff val="35000"/>
+                  </a:schemeClr>
+                </a:solidFill>
+                <a:latin typeface="+mn-lt"/>
+                <a:ea typeface="+mn-ea"/>
+                <a:cs typeface="+mn-cs"/>
+              </a:defRPr>
+            </a:pPr>
+            <a:r>
+              <a:rPr lang="en-IN"/>
+              <a:t>Efficiency</a:t>
+            </a:r>
+            <a:r>
+              <a:rPr lang="en-IN" baseline="0"/>
+              <a:t> vs no. of processes</a:t>
+            </a:r>
+            <a:endParaRPr lang="en-IN"/>
+          </a:p>
+        </c:rich>
+      </c:tx>
+      <c:overlay val="0"/>
+      <c:spPr>
+        <a:noFill/>
+        <a:ln>
+          <a:noFill/>
+        </a:ln>
+        <a:effectLst/>
+      </c:spPr>
+      <c:txPr>
+        <a:bodyPr rot="0" spcFirstLastPara="1" vertOverflow="ellipsis" vert="horz" wrap="square" anchor="ctr" anchorCtr="1"/>
+        <a:lstStyle/>
+        <a:p>
+          <a:pPr>
+            <a:defRPr sz="1400" b="0" i="0" u="none" strike="noStrike" kern="1200" spc="0" baseline="0">
+              <a:solidFill>
+                <a:schemeClr val="tx1">
+                  <a:lumMod val="65000"/>
+                  <a:lumOff val="35000"/>
+                </a:schemeClr>
+              </a:solidFill>
+              <a:latin typeface="+mn-lt"/>
+              <a:ea typeface="+mn-ea"/>
+              <a:cs typeface="+mn-cs"/>
+            </a:defRPr>
+          </a:pPr>
+          <a:endParaRPr lang="en-US"/>
+        </a:p>
+      </c:txPr>
+    </c:title>
+    <c:autoTitleDeleted val="0"/>
+    <c:plotArea>
+      <c:layout/>
+      <c:lineChart>
+        <c:grouping val="standard"/>
+        <c:varyColors val="0"/>
+        <c:ser>
+          <c:idx val="0"/>
+          <c:order val="0"/>
+          <c:tx>
+            <c:strRef>
+              <c:f>Sheet1!$B$1</c:f>
+              <c:strCache>
+                <c:ptCount val="1"/>
+                <c:pt idx="0">
+                  <c:v>Series 1</c:v>
+                </c:pt>
+              </c:strCache>
+            </c:strRef>
+          </c:tx>
+          <c:spPr>
+            <a:ln w="28575" cap="rnd">
+              <a:solidFill>
+                <a:schemeClr val="accent1"/>
+              </a:solidFill>
+              <a:round/>
+            </a:ln>
+            <a:effectLst/>
+          </c:spPr>
+          <c:marker>
+            <c:symbol val="circle"/>
+            <c:size val="5"/>
+            <c:spPr>
+              <a:solidFill>
+                <a:schemeClr val="accent1"/>
+              </a:solidFill>
+              <a:ln w="9525">
+                <a:solidFill>
+                  <a:schemeClr val="accent1"/>
+                </a:solidFill>
+              </a:ln>
+              <a:effectLst/>
+            </c:spPr>
+          </c:marker>
+          <c:cat>
+            <c:numRef>
+              <c:f>Sheet1!$A$2:$A$7</c:f>
+              <c:numCache>
+                <c:formatCode>General</c:formatCode>
+                <c:ptCount val="6"/>
+                <c:pt idx="0">
+                  <c:v>2</c:v>
+                </c:pt>
+                <c:pt idx="1">
+                  <c:v>3</c:v>
+                </c:pt>
+                <c:pt idx="2">
+                  <c:v>4</c:v>
+                </c:pt>
+                <c:pt idx="3">
+                  <c:v>5</c:v>
+                </c:pt>
+                <c:pt idx="4">
+                  <c:v>6</c:v>
+                </c:pt>
+              </c:numCache>
+            </c:numRef>
+          </c:cat>
+          <c:val>
+            <c:numRef>
+              <c:f>Sheet1!$B$2:$B$7</c:f>
+              <c:numCache>
+                <c:formatCode>General</c:formatCode>
+                <c:ptCount val="6"/>
+                <c:pt idx="0">
+                  <c:v>0.95</c:v>
+                </c:pt>
+                <c:pt idx="1">
+                  <c:v>0.98</c:v>
+                </c:pt>
+                <c:pt idx="2">
+                  <c:v>0.97</c:v>
+                </c:pt>
+                <c:pt idx="3">
+                  <c:v>0.94</c:v>
+                </c:pt>
+                <c:pt idx="4">
+                  <c:v>0.86</c:v>
+                </c:pt>
+              </c:numCache>
+            </c:numRef>
+          </c:val>
+          <c:smooth val="0"/>
+          <c:extLst>
+            <c:ext xmlns:c16="http://schemas.microsoft.com/office/drawing/2014/chart" uri="{C3380CC4-5D6E-409C-BE32-E72D297353CC}">
+              <c16:uniqueId val="{00000000-12A4-4E92-8FC1-337A3C26E457}"/>
+            </c:ext>
+          </c:extLst>
+        </c:ser>
+        <c:ser>
+          <c:idx val="1"/>
+          <c:order val="1"/>
+          <c:tx>
+            <c:strRef>
+              <c:f>Sheet1!$C$1</c:f>
+              <c:strCache>
+                <c:ptCount val="1"/>
+                <c:pt idx="0">
+                  <c:v>Column1</c:v>
+                </c:pt>
+              </c:strCache>
+            </c:strRef>
+          </c:tx>
+          <c:spPr>
+            <a:ln w="28575" cap="rnd">
+              <a:solidFill>
+                <a:schemeClr val="accent2"/>
+              </a:solidFill>
+              <a:round/>
+            </a:ln>
+            <a:effectLst/>
+          </c:spPr>
+          <c:marker>
+            <c:symbol val="circle"/>
+            <c:size val="5"/>
+            <c:spPr>
+              <a:solidFill>
+                <a:schemeClr val="accent2"/>
+              </a:solidFill>
+              <a:ln w="9525">
+                <a:solidFill>
+                  <a:schemeClr val="accent2"/>
+                </a:solidFill>
+              </a:ln>
+              <a:effectLst/>
+            </c:spPr>
+          </c:marker>
+          <c:cat>
+            <c:numRef>
+              <c:f>Sheet1!$A$2:$A$7</c:f>
+              <c:numCache>
+                <c:formatCode>General</c:formatCode>
+                <c:ptCount val="6"/>
+                <c:pt idx="0">
+                  <c:v>2</c:v>
+                </c:pt>
+                <c:pt idx="1">
+                  <c:v>3</c:v>
+                </c:pt>
+                <c:pt idx="2">
+                  <c:v>4</c:v>
+                </c:pt>
+                <c:pt idx="3">
+                  <c:v>5</c:v>
+                </c:pt>
+                <c:pt idx="4">
+                  <c:v>6</c:v>
+                </c:pt>
+              </c:numCache>
+            </c:numRef>
+          </c:cat>
+          <c:val>
+            <c:numRef>
+              <c:f>Sheet1!$C$2:$C$7</c:f>
+              <c:numCache>
+                <c:formatCode>General</c:formatCode>
+                <c:ptCount val="6"/>
+              </c:numCache>
+            </c:numRef>
+          </c:val>
+          <c:smooth val="0"/>
+          <c:extLst>
+            <c:ext xmlns:c16="http://schemas.microsoft.com/office/drawing/2014/chart" uri="{C3380CC4-5D6E-409C-BE32-E72D297353CC}">
+              <c16:uniqueId val="{00000001-12A4-4E92-8FC1-337A3C26E457}"/>
+            </c:ext>
+          </c:extLst>
+        </c:ser>
+        <c:ser>
+          <c:idx val="2"/>
+          <c:order val="2"/>
+          <c:tx>
+            <c:strRef>
+              <c:f>Sheet1!$D$1</c:f>
+              <c:strCache>
+                <c:ptCount val="1"/>
+                <c:pt idx="0">
+                  <c:v>Column2</c:v>
+                </c:pt>
+              </c:strCache>
+            </c:strRef>
+          </c:tx>
+          <c:spPr>
+            <a:ln w="28575" cap="rnd">
+              <a:solidFill>
+                <a:schemeClr val="accent3"/>
+              </a:solidFill>
+              <a:round/>
+            </a:ln>
+            <a:effectLst/>
+          </c:spPr>
+          <c:marker>
+            <c:symbol val="circle"/>
+            <c:size val="5"/>
+            <c:spPr>
+              <a:solidFill>
+                <a:schemeClr val="accent3"/>
+              </a:solidFill>
+              <a:ln w="9525">
+                <a:solidFill>
+                  <a:schemeClr val="accent3"/>
+                </a:solidFill>
+              </a:ln>
+              <a:effectLst/>
+            </c:spPr>
+          </c:marker>
+          <c:cat>
+            <c:numRef>
+              <c:f>Sheet1!$A$2:$A$7</c:f>
+              <c:numCache>
+                <c:formatCode>General</c:formatCode>
+                <c:ptCount val="6"/>
+                <c:pt idx="0">
+                  <c:v>2</c:v>
+                </c:pt>
+                <c:pt idx="1">
+                  <c:v>3</c:v>
+                </c:pt>
+                <c:pt idx="2">
+                  <c:v>4</c:v>
+                </c:pt>
+                <c:pt idx="3">
+                  <c:v>5</c:v>
+                </c:pt>
+                <c:pt idx="4">
+                  <c:v>6</c:v>
+                </c:pt>
+              </c:numCache>
+            </c:numRef>
+          </c:cat>
+          <c:val>
+            <c:numRef>
+              <c:f>Sheet1!$D$2:$D$7</c:f>
+              <c:numCache>
+                <c:formatCode>General</c:formatCode>
+                <c:ptCount val="6"/>
+              </c:numCache>
+            </c:numRef>
+          </c:val>
+          <c:smooth val="0"/>
+          <c:extLst>
+            <c:ext xmlns:c16="http://schemas.microsoft.com/office/drawing/2014/chart" uri="{C3380CC4-5D6E-409C-BE32-E72D297353CC}">
+              <c16:uniqueId val="{00000002-12A4-4E92-8FC1-337A3C26E457}"/>
+            </c:ext>
+          </c:extLst>
+        </c:ser>
+        <c:dLbls>
+          <c:showLegendKey val="0"/>
+          <c:showVal val="0"/>
+          <c:showCatName val="0"/>
+          <c:showSerName val="0"/>
+          <c:showPercent val="0"/>
+          <c:showBubbleSize val="0"/>
+        </c:dLbls>
+        <c:marker val="1"/>
+        <c:smooth val="0"/>
+        <c:axId val="828710912"/>
+        <c:axId val="828707168"/>
+      </c:lineChart>
+      <c:catAx>
+        <c:axId val="828710912"/>
+        <c:scaling>
+          <c:orientation val="minMax"/>
+        </c:scaling>
+        <c:delete val="0"/>
+        <c:axPos val="b"/>
+        <c:numFmt formatCode="General" sourceLinked="1"/>
+        <c:majorTickMark val="none"/>
+        <c:minorTickMark val="none"/>
+        <c:tickLblPos val="nextTo"/>
+        <c:spPr>
+          <a:noFill/>
+          <a:ln w="9525" cap="flat" cmpd="sng" algn="ctr">
+            <a:solidFill>
+              <a:schemeClr val="tx1">
+                <a:lumMod val="15000"/>
+                <a:lumOff val="85000"/>
+              </a:schemeClr>
+            </a:solidFill>
+            <a:round/>
+          </a:ln>
+          <a:effectLst/>
+        </c:spPr>
+        <c:txPr>
+          <a:bodyPr rot="-60000000" spcFirstLastPara="1" vertOverflow="ellipsis" vert="horz" wrap="square" anchor="ctr" anchorCtr="1"/>
+          <a:lstStyle/>
+          <a:p>
+            <a:pPr>
+              <a:defRPr sz="900" b="0" i="0" u="none" strike="noStrike" kern="1200" baseline="0">
+                <a:solidFill>
+                  <a:schemeClr val="tx1">
+                    <a:lumMod val="65000"/>
+                    <a:lumOff val="35000"/>
+                  </a:schemeClr>
+                </a:solidFill>
+                <a:latin typeface="+mn-lt"/>
+                <a:ea typeface="+mn-ea"/>
+                <a:cs typeface="+mn-cs"/>
+              </a:defRPr>
+            </a:pPr>
+            <a:endParaRPr lang="en-US"/>
+          </a:p>
+        </c:txPr>
+        <c:crossAx val="828707168"/>
+        <c:crosses val="autoZero"/>
+        <c:auto val="1"/>
+        <c:lblAlgn val="ctr"/>
+        <c:lblOffset val="100"/>
+        <c:noMultiLvlLbl val="0"/>
+      </c:catAx>
+      <c:valAx>
+        <c:axId val="828707168"/>
+        <c:scaling>
+          <c:orientation val="minMax"/>
+        </c:scaling>
+        <c:delete val="0"/>
+        <c:axPos val="l"/>
+        <c:majorGridlines>
+          <c:spPr>
+            <a:ln w="9525" cap="flat" cmpd="sng" algn="ctr">
+              <a:solidFill>
+                <a:schemeClr val="tx1">
+                  <a:lumMod val="15000"/>
+                  <a:lumOff val="85000"/>
+                </a:schemeClr>
+              </a:solidFill>
+              <a:round/>
+            </a:ln>
+            <a:effectLst/>
+          </c:spPr>
+        </c:majorGridlines>
+        <c:numFmt formatCode="General" sourceLinked="1"/>
+        <c:majorTickMark val="none"/>
+        <c:minorTickMark val="none"/>
+        <c:tickLblPos val="nextTo"/>
+        <c:spPr>
+          <a:noFill/>
+          <a:ln>
+            <a:noFill/>
+          </a:ln>
+          <a:effectLst/>
+        </c:spPr>
+        <c:txPr>
+          <a:bodyPr rot="-60000000" spcFirstLastPara="1" vertOverflow="ellipsis" vert="horz" wrap="square" anchor="ctr" anchorCtr="1"/>
+          <a:lstStyle/>
+          <a:p>
+            <a:pPr>
+              <a:defRPr sz="900" b="0" i="0" u="none" strike="noStrike" kern="1200" baseline="0">
+                <a:solidFill>
+                  <a:schemeClr val="tx1">
+                    <a:lumMod val="65000"/>
+                    <a:lumOff val="35000"/>
+                  </a:schemeClr>
+                </a:solidFill>
+                <a:latin typeface="+mn-lt"/>
+                <a:ea typeface="+mn-ea"/>
+                <a:cs typeface="+mn-cs"/>
+              </a:defRPr>
+            </a:pPr>
+            <a:endParaRPr lang="en-US"/>
+          </a:p>
+        </c:txPr>
+        <c:crossAx val="828710912"/>
+        <c:crosses val="autoZero"/>
+        <c:crossBetween val="between"/>
+      </c:valAx>
+      <c:spPr>
+        <a:noFill/>
+        <a:ln>
+          <a:noFill/>
+        </a:ln>
+        <a:effectLst/>
+      </c:spPr>
+    </c:plotArea>
+    <c:legend>
+      <c:legendPos val="b"/>
+      <c:overlay val="0"/>
+      <c:spPr>
+        <a:noFill/>
+        <a:ln>
+          <a:noFill/>
+        </a:ln>
+        <a:effectLst/>
+      </c:spPr>
+      <c:txPr>
+        <a:bodyPr rot="0" spcFirstLastPara="1" vertOverflow="ellipsis" vert="horz" wrap="square" anchor="ctr" anchorCtr="1"/>
+        <a:lstStyle/>
+        <a:p>
+          <a:pPr>
+            <a:defRPr sz="900" b="0" i="0" u="none" strike="noStrike" kern="1200" baseline="0">
+              <a:solidFill>
+                <a:schemeClr val="tx1">
+                  <a:lumMod val="65000"/>
+                  <a:lumOff val="35000"/>
+                </a:schemeClr>
+              </a:solidFill>
+              <a:latin typeface="+mn-lt"/>
+              <a:ea typeface="+mn-ea"/>
+              <a:cs typeface="+mn-cs"/>
+            </a:defRPr>
+          </a:pPr>
+          <a:endParaRPr lang="en-US"/>
+        </a:p>
+      </c:txPr>
+    </c:legend>
+    <c:plotVisOnly val="1"/>
+    <c:dispBlanksAs val="gap"/>
+    <c:showDLblsOverMax val="0"/>
+  </c:chart>
+  <c:spPr>
+    <a:solidFill>
+      <a:schemeClr val="bg1"/>
+    </a:solidFill>
+    <a:ln w="9525" cap="flat" cmpd="sng" algn="ctr">
+      <a:solidFill>
+        <a:schemeClr val="tx1">
+          <a:lumMod val="15000"/>
+          <a:lumOff val="85000"/>
+        </a:schemeClr>
+      </a:solidFill>
+      <a:round/>
+    </a:ln>
+    <a:effectLst/>
+  </c:spPr>
+  <c:txPr>
+    <a:bodyPr/>
+    <a:lstStyle/>
+    <a:p>
+      <a:pPr>
+        <a:defRPr/>
+      </a:pPr>
+      <a:endParaRPr lang="en-US"/>
+    </a:p>
+  </c:txPr>
+  <c:externalData r:id="rId3">
+    <c:autoUpdate val="0"/>
+  </c:externalData>
+</c:chartSpace>
+</file>
+
+<file path=word/charts/chart2.xml><?xml version="1.0" encoding="utf-8"?>
+<c:chartSpace xmlns:c="http://schemas.openxmlformats.org/drawingml/2006/chart" xmlns:a="http://schemas.openxmlformats.org/drawingml/2006/main" xmlns:r="http://schemas.openxmlformats.org/officeDocument/2006/relationships" xmlns:c16r2="http://schemas.microsoft.com/office/drawing/2015/06/chart">
+  <c:date1904 val="0"/>
+  <c:lang val="en-US"/>
+  <c:roundedCorners val="0"/>
+  <mc:AlternateContent xmlns:mc="http://schemas.openxmlformats.org/markup-compatibility/2006">
+    <mc:Choice xmlns:c14="http://schemas.microsoft.com/office/drawing/2007/8/2/chart" Requires="c14">
+      <c14:style val="102"/>
+    </mc:Choice>
+    <mc:Fallback>
+      <c:style val="2"/>
+    </mc:Fallback>
+  </mc:AlternateContent>
+  <c:chart>
+    <c:title>
+      <c:tx>
+        <c:rich>
+          <a:bodyPr rot="0" spcFirstLastPara="1" vertOverflow="ellipsis" vert="horz" wrap="square" anchor="ctr" anchorCtr="1"/>
+          <a:lstStyle/>
+          <a:p>
+            <a:pPr>
+              <a:defRPr sz="1400" b="0" i="0" u="none" strike="noStrike" kern="1200" spc="0" baseline="0">
+                <a:solidFill>
+                  <a:schemeClr val="tx1">
+                    <a:lumMod val="65000"/>
+                    <a:lumOff val="35000"/>
+                  </a:schemeClr>
+                </a:solidFill>
+                <a:latin typeface="+mn-lt"/>
+                <a:ea typeface="+mn-ea"/>
+                <a:cs typeface="+mn-cs"/>
+              </a:defRPr>
+            </a:pPr>
+            <a:r>
+              <a:rPr lang="en-IN"/>
+              <a:t>Execution time vs no. of processes</a:t>
+            </a:r>
+          </a:p>
+        </c:rich>
+      </c:tx>
+      <c:overlay val="0"/>
+      <c:spPr>
+        <a:noFill/>
+        <a:ln>
+          <a:noFill/>
+        </a:ln>
+        <a:effectLst/>
+      </c:spPr>
+      <c:txPr>
+        <a:bodyPr rot="0" spcFirstLastPara="1" vertOverflow="ellipsis" vert="horz" wrap="square" anchor="ctr" anchorCtr="1"/>
+        <a:lstStyle/>
+        <a:p>
+          <a:pPr>
+            <a:defRPr sz="1400" b="0" i="0" u="none" strike="noStrike" kern="1200" spc="0" baseline="0">
+              <a:solidFill>
+                <a:schemeClr val="tx1">
+                  <a:lumMod val="65000"/>
+                  <a:lumOff val="35000"/>
+                </a:schemeClr>
+              </a:solidFill>
+              <a:latin typeface="+mn-lt"/>
+              <a:ea typeface="+mn-ea"/>
+              <a:cs typeface="+mn-cs"/>
+            </a:defRPr>
+          </a:pPr>
+          <a:endParaRPr lang="en-US"/>
+        </a:p>
+      </c:txPr>
+    </c:title>
+    <c:autoTitleDeleted val="0"/>
+    <c:plotArea>
+      <c:layout/>
+      <c:lineChart>
+        <c:grouping val="standard"/>
+        <c:varyColors val="0"/>
+        <c:ser>
+          <c:idx val="0"/>
+          <c:order val="0"/>
+          <c:tx>
+            <c:strRef>
+              <c:f>Sheet1!$B$1</c:f>
+              <c:strCache>
+                <c:ptCount val="1"/>
+                <c:pt idx="0">
+                  <c:v>Series 1</c:v>
+                </c:pt>
+              </c:strCache>
+            </c:strRef>
+          </c:tx>
+          <c:spPr>
+            <a:ln w="28575" cap="rnd">
+              <a:solidFill>
+                <a:schemeClr val="accent1"/>
+              </a:solidFill>
+              <a:round/>
+            </a:ln>
+            <a:effectLst/>
+          </c:spPr>
+          <c:marker>
+            <c:symbol val="circle"/>
+            <c:size val="5"/>
+            <c:spPr>
+              <a:solidFill>
+                <a:schemeClr val="accent1"/>
+              </a:solidFill>
+              <a:ln w="9525">
+                <a:solidFill>
+                  <a:schemeClr val="accent1"/>
+                </a:solidFill>
+              </a:ln>
+              <a:effectLst/>
+            </c:spPr>
+          </c:marker>
+          <c:dLbls>
+            <c:spPr>
+              <a:noFill/>
+              <a:ln>
+                <a:noFill/>
+              </a:ln>
+              <a:effectLst/>
+            </c:spPr>
+            <c:txPr>
+              <a:bodyPr rot="0" spcFirstLastPara="1" vertOverflow="ellipsis" vert="horz" wrap="square" lIns="38100" tIns="19050" rIns="38100" bIns="19050" anchor="ctr" anchorCtr="1">
+                <a:spAutoFit/>
+              </a:bodyPr>
+              <a:lstStyle/>
+              <a:p>
+                <a:pPr>
+                  <a:defRPr sz="900" b="0" i="0" u="none" strike="noStrike" kern="1200" baseline="0">
+                    <a:solidFill>
+                      <a:schemeClr val="tx1">
+                        <a:lumMod val="75000"/>
+                        <a:lumOff val="25000"/>
+                      </a:schemeClr>
+                    </a:solidFill>
+                    <a:latin typeface="+mn-lt"/>
+                    <a:ea typeface="+mn-ea"/>
+                    <a:cs typeface="+mn-cs"/>
+                  </a:defRPr>
+                </a:pPr>
+                <a:endParaRPr lang="en-US"/>
+              </a:p>
+            </c:txPr>
+            <c:dLblPos val="ctr"/>
+            <c:showLegendKey val="0"/>
+            <c:showVal val="1"/>
+            <c:showCatName val="0"/>
+            <c:showSerName val="0"/>
+            <c:showPercent val="0"/>
+            <c:showBubbleSize val="0"/>
+            <c:showLeaderLines val="0"/>
+            <c:extLst>
+              <c:ext xmlns:c15="http://schemas.microsoft.com/office/drawing/2012/chart" uri="{CE6537A1-D6FC-4f65-9D91-7224C49458BB}">
+                <c15:showLeaderLines val="1"/>
+                <c15:leaderLines>
+                  <c:spPr>
+                    <a:ln w="9525" cap="flat" cmpd="sng" algn="ctr">
+                      <a:solidFill>
+                        <a:schemeClr val="tx1">
+                          <a:lumMod val="35000"/>
+                          <a:lumOff val="65000"/>
+                        </a:schemeClr>
+                      </a:solidFill>
+                      <a:round/>
+                    </a:ln>
+                    <a:effectLst/>
+                  </c:spPr>
+                </c15:leaderLines>
+              </c:ext>
+            </c:extLst>
+          </c:dLbls>
+          <c:cat>
+            <c:numRef>
+              <c:f>Sheet1!$A$2:$A$7</c:f>
+              <c:numCache>
+                <c:formatCode>General</c:formatCode>
+                <c:ptCount val="6"/>
+                <c:pt idx="0">
+                  <c:v>1</c:v>
+                </c:pt>
+                <c:pt idx="1">
+                  <c:v>2</c:v>
+                </c:pt>
+                <c:pt idx="2">
+                  <c:v>3</c:v>
+                </c:pt>
+                <c:pt idx="3">
+                  <c:v>4</c:v>
+                </c:pt>
+                <c:pt idx="4">
+                  <c:v>5</c:v>
+                </c:pt>
+                <c:pt idx="5">
+                  <c:v>6</c:v>
+                </c:pt>
+              </c:numCache>
+            </c:numRef>
+          </c:cat>
+          <c:val>
+            <c:numRef>
+              <c:f>Sheet1!$B$2:$B$7</c:f>
+              <c:numCache>
+                <c:formatCode>General</c:formatCode>
+                <c:ptCount val="6"/>
+                <c:pt idx="0">
+                  <c:v>0.43309999999999998</c:v>
+                </c:pt>
+                <c:pt idx="1">
+                  <c:v>0.23180000000000001</c:v>
+                </c:pt>
+                <c:pt idx="2">
+                  <c:v>0.14449999999999999</c:v>
+                </c:pt>
+                <c:pt idx="3">
+                  <c:v>0.1109</c:v>
+                </c:pt>
+                <c:pt idx="4">
+                  <c:v>9.1300000000000006E-2</c:v>
+                </c:pt>
+              </c:numCache>
+            </c:numRef>
+          </c:val>
+          <c:smooth val="0"/>
+          <c:extLst>
+            <c:ext xmlns:c16="http://schemas.microsoft.com/office/drawing/2014/chart" uri="{C3380CC4-5D6E-409C-BE32-E72D297353CC}">
+              <c16:uniqueId val="{00000000-0CE2-4DA3-92E1-531D627D808D}"/>
+            </c:ext>
+          </c:extLst>
+        </c:ser>
+        <c:ser>
+          <c:idx val="1"/>
+          <c:order val="1"/>
+          <c:tx>
+            <c:strRef>
+              <c:f>Sheet1!$C$1</c:f>
+              <c:strCache>
+                <c:ptCount val="1"/>
+                <c:pt idx="0">
+                  <c:v>Series 2</c:v>
+                </c:pt>
+              </c:strCache>
+            </c:strRef>
+          </c:tx>
+          <c:spPr>
+            <a:ln w="28575" cap="rnd">
+              <a:solidFill>
+                <a:schemeClr val="accent2"/>
+              </a:solidFill>
+              <a:round/>
+            </a:ln>
+            <a:effectLst/>
+          </c:spPr>
+          <c:marker>
+            <c:symbol val="circle"/>
+            <c:size val="5"/>
+            <c:spPr>
+              <a:solidFill>
+                <a:schemeClr val="accent2"/>
+              </a:solidFill>
+              <a:ln w="9525">
+                <a:solidFill>
+                  <a:schemeClr val="accent2"/>
+                </a:solidFill>
+              </a:ln>
+              <a:effectLst/>
+            </c:spPr>
+          </c:marker>
+          <c:dLbls>
+            <c:spPr>
+              <a:noFill/>
+              <a:ln>
+                <a:noFill/>
+              </a:ln>
+              <a:effectLst/>
+            </c:spPr>
+            <c:txPr>
+              <a:bodyPr rot="0" spcFirstLastPara="1" vertOverflow="ellipsis" vert="horz" wrap="square" lIns="38100" tIns="19050" rIns="38100" bIns="19050" anchor="ctr" anchorCtr="1">
+                <a:spAutoFit/>
+              </a:bodyPr>
+              <a:lstStyle/>
+              <a:p>
+                <a:pPr>
+                  <a:defRPr sz="900" b="0" i="0" u="none" strike="noStrike" kern="1200" baseline="0">
+                    <a:solidFill>
+                      <a:schemeClr val="tx1">
+                        <a:lumMod val="75000"/>
+                        <a:lumOff val="25000"/>
+                      </a:schemeClr>
+                    </a:solidFill>
+                    <a:latin typeface="+mn-lt"/>
+                    <a:ea typeface="+mn-ea"/>
+                    <a:cs typeface="+mn-cs"/>
+                  </a:defRPr>
+                </a:pPr>
+                <a:endParaRPr lang="en-US"/>
+              </a:p>
+            </c:txPr>
+            <c:dLblPos val="ctr"/>
+            <c:showLegendKey val="0"/>
+            <c:showVal val="1"/>
+            <c:showCatName val="0"/>
+            <c:showSerName val="0"/>
+            <c:showPercent val="0"/>
+            <c:showBubbleSize val="0"/>
+            <c:showLeaderLines val="0"/>
+            <c:extLst>
+              <c:ext xmlns:c15="http://schemas.microsoft.com/office/drawing/2012/chart" uri="{CE6537A1-D6FC-4f65-9D91-7224C49458BB}">
+                <c15:showLeaderLines val="1"/>
+                <c15:leaderLines>
+                  <c:spPr>
+                    <a:ln w="9525" cap="flat" cmpd="sng" algn="ctr">
+                      <a:solidFill>
+                        <a:schemeClr val="tx1">
+                          <a:lumMod val="35000"/>
+                          <a:lumOff val="65000"/>
+                        </a:schemeClr>
+                      </a:solidFill>
+                      <a:round/>
+                    </a:ln>
+                    <a:effectLst/>
+                  </c:spPr>
+                </c15:leaderLines>
+              </c:ext>
+            </c:extLst>
+          </c:dLbls>
+          <c:cat>
+            <c:numRef>
+              <c:f>Sheet1!$A$2:$A$7</c:f>
+              <c:numCache>
+                <c:formatCode>General</c:formatCode>
+                <c:ptCount val="6"/>
+                <c:pt idx="0">
+                  <c:v>1</c:v>
+                </c:pt>
+                <c:pt idx="1">
+                  <c:v>2</c:v>
+                </c:pt>
+                <c:pt idx="2">
+                  <c:v>3</c:v>
+                </c:pt>
+                <c:pt idx="3">
+                  <c:v>4</c:v>
+                </c:pt>
+                <c:pt idx="4">
+                  <c:v>5</c:v>
+                </c:pt>
+                <c:pt idx="5">
+                  <c:v>6</c:v>
+                </c:pt>
+              </c:numCache>
+            </c:numRef>
+          </c:cat>
+          <c:val>
+            <c:numRef>
+              <c:f>Sheet1!$C$2:$C$7</c:f>
+              <c:numCache>
+                <c:formatCode>General</c:formatCode>
+                <c:ptCount val="6"/>
+              </c:numCache>
+            </c:numRef>
+          </c:val>
+          <c:smooth val="0"/>
+          <c:extLst>
+            <c:ext xmlns:c16="http://schemas.microsoft.com/office/drawing/2014/chart" uri="{C3380CC4-5D6E-409C-BE32-E72D297353CC}">
+              <c16:uniqueId val="{00000001-0CE2-4DA3-92E1-531D627D808D}"/>
+            </c:ext>
+          </c:extLst>
+        </c:ser>
+        <c:ser>
+          <c:idx val="2"/>
+          <c:order val="2"/>
+          <c:tx>
+            <c:strRef>
+              <c:f>Sheet1!$D$1</c:f>
+              <c:strCache>
+                <c:ptCount val="1"/>
+                <c:pt idx="0">
+                  <c:v>Series 3</c:v>
+                </c:pt>
+              </c:strCache>
+            </c:strRef>
+          </c:tx>
+          <c:spPr>
+            <a:ln w="28575" cap="rnd">
+              <a:solidFill>
+                <a:schemeClr val="accent3"/>
+              </a:solidFill>
+              <a:round/>
+            </a:ln>
+            <a:effectLst/>
+          </c:spPr>
+          <c:marker>
+            <c:symbol val="circle"/>
+            <c:size val="5"/>
+            <c:spPr>
+              <a:solidFill>
+                <a:schemeClr val="accent3"/>
+              </a:solidFill>
+              <a:ln w="9525">
+                <a:solidFill>
+                  <a:schemeClr val="accent3"/>
+                </a:solidFill>
+              </a:ln>
+              <a:effectLst/>
+            </c:spPr>
+          </c:marker>
+          <c:dLbls>
+            <c:spPr>
+              <a:noFill/>
+              <a:ln>
+                <a:noFill/>
+              </a:ln>
+              <a:effectLst/>
+            </c:spPr>
+            <c:txPr>
+              <a:bodyPr rot="0" spcFirstLastPara="1" vertOverflow="ellipsis" vert="horz" wrap="square" lIns="38100" tIns="19050" rIns="38100" bIns="19050" anchor="ctr" anchorCtr="1">
+                <a:spAutoFit/>
+              </a:bodyPr>
+              <a:lstStyle/>
+              <a:p>
+                <a:pPr>
+                  <a:defRPr sz="900" b="0" i="0" u="none" strike="noStrike" kern="1200" baseline="0">
+                    <a:solidFill>
+                      <a:schemeClr val="tx1">
+                        <a:lumMod val="75000"/>
+                        <a:lumOff val="25000"/>
+                      </a:schemeClr>
+                    </a:solidFill>
+                    <a:latin typeface="+mn-lt"/>
+                    <a:ea typeface="+mn-ea"/>
+                    <a:cs typeface="+mn-cs"/>
+                  </a:defRPr>
+                </a:pPr>
+                <a:endParaRPr lang="en-US"/>
+              </a:p>
+            </c:txPr>
+            <c:dLblPos val="ctr"/>
+            <c:showLegendKey val="0"/>
+            <c:showVal val="1"/>
+            <c:showCatName val="0"/>
+            <c:showSerName val="0"/>
+            <c:showPercent val="0"/>
+            <c:showBubbleSize val="0"/>
+            <c:showLeaderLines val="0"/>
+            <c:extLst>
+              <c:ext xmlns:c15="http://schemas.microsoft.com/office/drawing/2012/chart" uri="{CE6537A1-D6FC-4f65-9D91-7224C49458BB}">
+                <c15:showLeaderLines val="1"/>
+                <c15:leaderLines>
+                  <c:spPr>
+                    <a:ln w="9525" cap="flat" cmpd="sng" algn="ctr">
+                      <a:solidFill>
+                        <a:schemeClr val="tx1">
+                          <a:lumMod val="35000"/>
+                          <a:lumOff val="65000"/>
+                        </a:schemeClr>
+                      </a:solidFill>
+                      <a:round/>
+                    </a:ln>
+                    <a:effectLst/>
+                  </c:spPr>
+                </c15:leaderLines>
+              </c:ext>
+            </c:extLst>
+          </c:dLbls>
+          <c:cat>
+            <c:numRef>
+              <c:f>Sheet1!$A$2:$A$7</c:f>
+              <c:numCache>
+                <c:formatCode>General</c:formatCode>
+                <c:ptCount val="6"/>
+                <c:pt idx="0">
+                  <c:v>1</c:v>
+                </c:pt>
+                <c:pt idx="1">
+                  <c:v>2</c:v>
+                </c:pt>
+                <c:pt idx="2">
+                  <c:v>3</c:v>
+                </c:pt>
+                <c:pt idx="3">
+                  <c:v>4</c:v>
+                </c:pt>
+                <c:pt idx="4">
+                  <c:v>5</c:v>
+                </c:pt>
+                <c:pt idx="5">
+                  <c:v>6</c:v>
+                </c:pt>
+              </c:numCache>
+            </c:numRef>
+          </c:cat>
+          <c:val>
+            <c:numRef>
+              <c:f>Sheet1!$D$2:$D$7</c:f>
+              <c:numCache>
+                <c:formatCode>General</c:formatCode>
+                <c:ptCount val="6"/>
+              </c:numCache>
+            </c:numRef>
+          </c:val>
+          <c:smooth val="0"/>
+          <c:extLst>
+            <c:ext xmlns:c16="http://schemas.microsoft.com/office/drawing/2014/chart" uri="{C3380CC4-5D6E-409C-BE32-E72D297353CC}">
+              <c16:uniqueId val="{00000002-0CE2-4DA3-92E1-531D627D808D}"/>
+            </c:ext>
+          </c:extLst>
+        </c:ser>
+        <c:dLbls>
+          <c:dLblPos val="ctr"/>
+          <c:showLegendKey val="0"/>
+          <c:showVal val="1"/>
+          <c:showCatName val="0"/>
+          <c:showSerName val="0"/>
+          <c:showPercent val="0"/>
+          <c:showBubbleSize val="0"/>
+        </c:dLbls>
+        <c:marker val="1"/>
+        <c:smooth val="0"/>
+        <c:axId val="1937410992"/>
+        <c:axId val="1937407248"/>
+      </c:lineChart>
+      <c:catAx>
+        <c:axId val="1937410992"/>
+        <c:scaling>
+          <c:orientation val="minMax"/>
+        </c:scaling>
+        <c:delete val="0"/>
+        <c:axPos val="b"/>
+        <c:numFmt formatCode="General" sourceLinked="1"/>
+        <c:majorTickMark val="none"/>
+        <c:minorTickMark val="none"/>
+        <c:tickLblPos val="nextTo"/>
+        <c:spPr>
+          <a:noFill/>
+          <a:ln w="9525" cap="flat" cmpd="sng" algn="ctr">
+            <a:solidFill>
+              <a:schemeClr val="tx1">
+                <a:lumMod val="15000"/>
+                <a:lumOff val="85000"/>
+              </a:schemeClr>
+            </a:solidFill>
+            <a:round/>
+          </a:ln>
+          <a:effectLst/>
+        </c:spPr>
+        <c:txPr>
+          <a:bodyPr rot="-60000000" spcFirstLastPara="1" vertOverflow="ellipsis" vert="horz" wrap="square" anchor="ctr" anchorCtr="1"/>
+          <a:lstStyle/>
+          <a:p>
+            <a:pPr>
+              <a:defRPr sz="900" b="0" i="0" u="none" strike="noStrike" kern="1200" baseline="0">
+                <a:solidFill>
+                  <a:schemeClr val="tx1">
+                    <a:lumMod val="65000"/>
+                    <a:lumOff val="35000"/>
+                  </a:schemeClr>
+                </a:solidFill>
+                <a:latin typeface="+mn-lt"/>
+                <a:ea typeface="+mn-ea"/>
+                <a:cs typeface="+mn-cs"/>
+              </a:defRPr>
+            </a:pPr>
+            <a:endParaRPr lang="en-US"/>
+          </a:p>
+        </c:txPr>
+        <c:crossAx val="1937407248"/>
+        <c:crosses val="autoZero"/>
+        <c:auto val="1"/>
+        <c:lblAlgn val="ctr"/>
+        <c:lblOffset val="100"/>
+        <c:noMultiLvlLbl val="0"/>
+      </c:catAx>
+      <c:valAx>
+        <c:axId val="1937407248"/>
+        <c:scaling>
+          <c:orientation val="minMax"/>
+        </c:scaling>
+        <c:delete val="0"/>
+        <c:axPos val="l"/>
+        <c:majorGridlines>
+          <c:spPr>
+            <a:ln w="9525" cap="flat" cmpd="sng" algn="ctr">
+              <a:solidFill>
+                <a:schemeClr val="tx1">
+                  <a:lumMod val="15000"/>
+                  <a:lumOff val="85000"/>
+                </a:schemeClr>
+              </a:solidFill>
+              <a:round/>
+            </a:ln>
+            <a:effectLst/>
+          </c:spPr>
+        </c:majorGridlines>
+        <c:numFmt formatCode="General" sourceLinked="1"/>
+        <c:majorTickMark val="none"/>
+        <c:minorTickMark val="none"/>
+        <c:tickLblPos val="nextTo"/>
+        <c:spPr>
+          <a:noFill/>
+          <a:ln>
+            <a:noFill/>
+          </a:ln>
+          <a:effectLst/>
+        </c:spPr>
+        <c:txPr>
+          <a:bodyPr rot="-60000000" spcFirstLastPara="1" vertOverflow="ellipsis" vert="horz" wrap="square" anchor="ctr" anchorCtr="1"/>
+          <a:lstStyle/>
+          <a:p>
+            <a:pPr>
+              <a:defRPr sz="900" b="0" i="0" u="none" strike="noStrike" kern="1200" baseline="0">
+                <a:solidFill>
+                  <a:schemeClr val="tx1">
+                    <a:lumMod val="65000"/>
+                    <a:lumOff val="35000"/>
+                  </a:schemeClr>
+                </a:solidFill>
+                <a:latin typeface="+mn-lt"/>
+                <a:ea typeface="+mn-ea"/>
+                <a:cs typeface="+mn-cs"/>
+              </a:defRPr>
+            </a:pPr>
+            <a:endParaRPr lang="en-US"/>
+          </a:p>
+        </c:txPr>
+        <c:crossAx val="1937410992"/>
+        <c:crosses val="autoZero"/>
+        <c:crossBetween val="between"/>
+      </c:valAx>
+      <c:spPr>
+        <a:noFill/>
+        <a:ln>
+          <a:noFill/>
+        </a:ln>
+        <a:effectLst/>
+      </c:spPr>
+    </c:plotArea>
+    <c:plotVisOnly val="1"/>
+    <c:dispBlanksAs val="gap"/>
+    <c:showDLblsOverMax val="0"/>
+  </c:chart>
+  <c:spPr>
+    <a:solidFill>
+      <a:schemeClr val="bg1"/>
+    </a:solidFill>
+    <a:ln w="9525" cap="flat" cmpd="sng" algn="ctr">
+      <a:solidFill>
+        <a:schemeClr val="tx1">
+          <a:lumMod val="15000"/>
+          <a:lumOff val="85000"/>
+        </a:schemeClr>
+      </a:solidFill>
+      <a:round/>
+    </a:ln>
+    <a:effectLst/>
+  </c:spPr>
+  <c:txPr>
+    <a:bodyPr/>
+    <a:lstStyle/>
+    <a:p>
+      <a:pPr>
+        <a:defRPr/>
+      </a:pPr>
+      <a:endParaRPr lang="en-US"/>
+    </a:p>
+  </c:txPr>
+  <c:externalData r:id="rId3">
+    <c:autoUpdate val="0"/>
+  </c:externalData>
+</c:chartSpace>
+</file>
+
+<file path=word/charts/chart3.xml><?xml version="1.0" encoding="utf-8"?>
+<c:chartSpace xmlns:c="http://schemas.openxmlformats.org/drawingml/2006/chart" xmlns:a="http://schemas.openxmlformats.org/drawingml/2006/main" xmlns:r="http://schemas.openxmlformats.org/officeDocument/2006/relationships" xmlns:c16r2="http://schemas.microsoft.com/office/drawing/2015/06/chart">
+  <c:date1904 val="0"/>
+  <c:lang val="en-US"/>
+  <c:roundedCorners val="0"/>
+  <mc:AlternateContent xmlns:mc="http://schemas.openxmlformats.org/markup-compatibility/2006">
+    <mc:Choice xmlns:c14="http://schemas.microsoft.com/office/drawing/2007/8/2/chart" Requires="c14">
+      <c14:style val="102"/>
+    </mc:Choice>
+    <mc:Fallback>
+      <c:style val="2"/>
+    </mc:Fallback>
+  </mc:AlternateContent>
+  <c:chart>
+    <c:title>
+      <c:tx>
+        <c:rich>
+          <a:bodyPr rot="0" spcFirstLastPara="1" vertOverflow="ellipsis" vert="horz" wrap="square" anchor="ctr" anchorCtr="1"/>
+          <a:lstStyle/>
+          <a:p>
+            <a:pPr>
+              <a:defRPr sz="1400" b="0" i="0" u="none" strike="noStrike" kern="1200" spc="0" baseline="0">
+                <a:solidFill>
+                  <a:schemeClr val="tx1">
+                    <a:lumMod val="65000"/>
+                    <a:lumOff val="35000"/>
+                  </a:schemeClr>
+                </a:solidFill>
+                <a:latin typeface="+mn-lt"/>
+                <a:ea typeface="+mn-ea"/>
+                <a:cs typeface="+mn-cs"/>
+              </a:defRPr>
+            </a:pPr>
+            <a:r>
+              <a:rPr lang="en-IN"/>
+              <a:t>speed up vs no. of processes</a:t>
+            </a:r>
+          </a:p>
+        </c:rich>
+      </c:tx>
+      <c:overlay val="0"/>
+      <c:spPr>
+        <a:noFill/>
+        <a:ln>
+          <a:noFill/>
+        </a:ln>
+        <a:effectLst/>
+      </c:spPr>
+      <c:txPr>
+        <a:bodyPr rot="0" spcFirstLastPara="1" vertOverflow="ellipsis" vert="horz" wrap="square" anchor="ctr" anchorCtr="1"/>
+        <a:lstStyle/>
+        <a:p>
+          <a:pPr>
+            <a:defRPr sz="1400" b="0" i="0" u="none" strike="noStrike" kern="1200" spc="0" baseline="0">
+              <a:solidFill>
+                <a:schemeClr val="tx1">
+                  <a:lumMod val="65000"/>
+                  <a:lumOff val="35000"/>
+                </a:schemeClr>
+              </a:solidFill>
+              <a:latin typeface="+mn-lt"/>
+              <a:ea typeface="+mn-ea"/>
+              <a:cs typeface="+mn-cs"/>
+            </a:defRPr>
+          </a:pPr>
+          <a:endParaRPr lang="en-US"/>
+        </a:p>
+      </c:txPr>
+    </c:title>
+    <c:autoTitleDeleted val="0"/>
+    <c:plotArea>
+      <c:layout/>
+      <c:lineChart>
+        <c:grouping val="standard"/>
+        <c:varyColors val="0"/>
+        <c:ser>
+          <c:idx val="0"/>
+          <c:order val="0"/>
+          <c:tx>
+            <c:strRef>
+              <c:f>Sheet1!$B$1</c:f>
+              <c:strCache>
+                <c:ptCount val="1"/>
+                <c:pt idx="0">
+                  <c:v>Series 1</c:v>
+                </c:pt>
+              </c:strCache>
+            </c:strRef>
+          </c:tx>
+          <c:spPr>
+            <a:ln w="28575" cap="rnd">
+              <a:solidFill>
+                <a:schemeClr val="accent1"/>
+              </a:solidFill>
+              <a:round/>
+            </a:ln>
+            <a:effectLst/>
+          </c:spPr>
+          <c:marker>
+            <c:symbol val="circle"/>
+            <c:size val="5"/>
+            <c:spPr>
+              <a:solidFill>
+                <a:schemeClr val="accent1"/>
+              </a:solidFill>
+              <a:ln w="9525">
+                <a:solidFill>
+                  <a:schemeClr val="accent1"/>
+                </a:solidFill>
+              </a:ln>
+              <a:effectLst/>
+            </c:spPr>
+          </c:marker>
+          <c:cat>
+            <c:numRef>
+              <c:f>Sheet1!$A$2:$A$7</c:f>
+              <c:numCache>
+                <c:formatCode>General</c:formatCode>
+                <c:ptCount val="6"/>
+                <c:pt idx="0">
+                  <c:v>1</c:v>
+                </c:pt>
+                <c:pt idx="1">
+                  <c:v>2</c:v>
+                </c:pt>
+                <c:pt idx="2">
+                  <c:v>3</c:v>
+                </c:pt>
+                <c:pt idx="3">
+                  <c:v>4</c:v>
+                </c:pt>
+                <c:pt idx="4">
+                  <c:v>5</c:v>
+                </c:pt>
+                <c:pt idx="5">
+                  <c:v>6</c:v>
+                </c:pt>
+              </c:numCache>
+            </c:numRef>
+          </c:cat>
+          <c:val>
+            <c:numRef>
+              <c:f>Sheet1!$B$2:$B$7</c:f>
+              <c:numCache>
+                <c:formatCode>General</c:formatCode>
+                <c:ptCount val="6"/>
+                <c:pt idx="1">
+                  <c:v>1.8</c:v>
+                </c:pt>
+                <c:pt idx="2">
+                  <c:v>2.99</c:v>
+                </c:pt>
+                <c:pt idx="3">
+                  <c:v>3.9</c:v>
+                </c:pt>
+                <c:pt idx="4">
+                  <c:v>4.74</c:v>
+                </c:pt>
+              </c:numCache>
+            </c:numRef>
+          </c:val>
+          <c:smooth val="0"/>
+          <c:extLst>
+            <c:ext xmlns:c16="http://schemas.microsoft.com/office/drawing/2014/chart" uri="{C3380CC4-5D6E-409C-BE32-E72D297353CC}">
+              <c16:uniqueId val="{00000000-0815-48F3-91A9-A2058EE47232}"/>
+            </c:ext>
+          </c:extLst>
+        </c:ser>
+        <c:ser>
+          <c:idx val="1"/>
+          <c:order val="1"/>
+          <c:tx>
+            <c:strRef>
+              <c:f>Sheet1!$C$1</c:f>
+              <c:strCache>
+                <c:ptCount val="1"/>
+                <c:pt idx="0">
+                  <c:v>Column1</c:v>
+                </c:pt>
+              </c:strCache>
+            </c:strRef>
+          </c:tx>
+          <c:spPr>
+            <a:ln w="28575" cap="rnd">
+              <a:solidFill>
+                <a:schemeClr val="accent2"/>
+              </a:solidFill>
+              <a:round/>
+            </a:ln>
+            <a:effectLst/>
+          </c:spPr>
+          <c:marker>
+            <c:symbol val="circle"/>
+            <c:size val="5"/>
+            <c:spPr>
+              <a:solidFill>
+                <a:schemeClr val="accent2"/>
+              </a:solidFill>
+              <a:ln w="9525">
+                <a:solidFill>
+                  <a:schemeClr val="accent2"/>
+                </a:solidFill>
+              </a:ln>
+              <a:effectLst/>
+            </c:spPr>
+          </c:marker>
+          <c:cat>
+            <c:numRef>
+              <c:f>Sheet1!$A$2:$A$7</c:f>
+              <c:numCache>
+                <c:formatCode>General</c:formatCode>
+                <c:ptCount val="6"/>
+                <c:pt idx="0">
+                  <c:v>1</c:v>
+                </c:pt>
+                <c:pt idx="1">
+                  <c:v>2</c:v>
+                </c:pt>
+                <c:pt idx="2">
+                  <c:v>3</c:v>
+                </c:pt>
+                <c:pt idx="3">
+                  <c:v>4</c:v>
+                </c:pt>
+                <c:pt idx="4">
+                  <c:v>5</c:v>
+                </c:pt>
+                <c:pt idx="5">
+                  <c:v>6</c:v>
+                </c:pt>
+              </c:numCache>
+            </c:numRef>
+          </c:cat>
+          <c:val>
+            <c:numRef>
+              <c:f>Sheet1!$C$2:$C$7</c:f>
+              <c:numCache>
+                <c:formatCode>General</c:formatCode>
+                <c:ptCount val="6"/>
+              </c:numCache>
+            </c:numRef>
+          </c:val>
+          <c:smooth val="0"/>
+          <c:extLst>
+            <c:ext xmlns:c16="http://schemas.microsoft.com/office/drawing/2014/chart" uri="{C3380CC4-5D6E-409C-BE32-E72D297353CC}">
+              <c16:uniqueId val="{00000001-0815-48F3-91A9-A2058EE47232}"/>
+            </c:ext>
+          </c:extLst>
+        </c:ser>
+        <c:ser>
+          <c:idx val="2"/>
+          <c:order val="2"/>
+          <c:tx>
+            <c:strRef>
+              <c:f>Sheet1!$D$1</c:f>
+              <c:strCache>
+                <c:ptCount val="1"/>
+                <c:pt idx="0">
+                  <c:v>Column2</c:v>
+                </c:pt>
+              </c:strCache>
+            </c:strRef>
+          </c:tx>
+          <c:spPr>
+            <a:ln w="28575" cap="rnd">
+              <a:solidFill>
+                <a:schemeClr val="accent3"/>
+              </a:solidFill>
+              <a:round/>
+            </a:ln>
+            <a:effectLst/>
+          </c:spPr>
+          <c:marker>
+            <c:symbol val="circle"/>
+            <c:size val="5"/>
+            <c:spPr>
+              <a:solidFill>
+                <a:schemeClr val="accent3"/>
+              </a:solidFill>
+              <a:ln w="9525">
+                <a:solidFill>
+                  <a:schemeClr val="accent3"/>
+                </a:solidFill>
+              </a:ln>
+              <a:effectLst/>
+            </c:spPr>
+          </c:marker>
+          <c:cat>
+            <c:numRef>
+              <c:f>Sheet1!$A$2:$A$7</c:f>
+              <c:numCache>
+                <c:formatCode>General</c:formatCode>
+                <c:ptCount val="6"/>
+                <c:pt idx="0">
+                  <c:v>1</c:v>
+                </c:pt>
+                <c:pt idx="1">
+                  <c:v>2</c:v>
+                </c:pt>
+                <c:pt idx="2">
+                  <c:v>3</c:v>
+                </c:pt>
+                <c:pt idx="3">
+                  <c:v>4</c:v>
+                </c:pt>
+                <c:pt idx="4">
+                  <c:v>5</c:v>
+                </c:pt>
+                <c:pt idx="5">
+                  <c:v>6</c:v>
+                </c:pt>
+              </c:numCache>
+            </c:numRef>
+          </c:cat>
+          <c:val>
+            <c:numRef>
+              <c:f>Sheet1!$D$2:$D$7</c:f>
+              <c:numCache>
+                <c:formatCode>General</c:formatCode>
+                <c:ptCount val="6"/>
+              </c:numCache>
+            </c:numRef>
+          </c:val>
+          <c:smooth val="0"/>
+          <c:extLst>
+            <c:ext xmlns:c16="http://schemas.microsoft.com/office/drawing/2014/chart" uri="{C3380CC4-5D6E-409C-BE32-E72D297353CC}">
+              <c16:uniqueId val="{00000002-0815-48F3-91A9-A2058EE47232}"/>
+            </c:ext>
+          </c:extLst>
+        </c:ser>
+        <c:dLbls>
+          <c:showLegendKey val="0"/>
+          <c:showVal val="0"/>
+          <c:showCatName val="0"/>
+          <c:showSerName val="0"/>
+          <c:showPercent val="0"/>
+          <c:showBubbleSize val="0"/>
+        </c:dLbls>
+        <c:marker val="1"/>
+        <c:smooth val="0"/>
+        <c:axId val="1937067904"/>
+        <c:axId val="1937068736"/>
+      </c:lineChart>
+      <c:catAx>
+        <c:axId val="1937067904"/>
+        <c:scaling>
+          <c:orientation val="minMax"/>
+        </c:scaling>
+        <c:delete val="0"/>
+        <c:axPos val="b"/>
+        <c:numFmt formatCode="General" sourceLinked="1"/>
+        <c:majorTickMark val="none"/>
+        <c:minorTickMark val="none"/>
+        <c:tickLblPos val="nextTo"/>
+        <c:spPr>
+          <a:noFill/>
+          <a:ln w="9525" cap="flat" cmpd="sng" algn="ctr">
+            <a:solidFill>
+              <a:schemeClr val="tx1">
+                <a:lumMod val="15000"/>
+                <a:lumOff val="85000"/>
+              </a:schemeClr>
+            </a:solidFill>
+            <a:round/>
+          </a:ln>
+          <a:effectLst/>
+        </c:spPr>
+        <c:txPr>
+          <a:bodyPr rot="-60000000" spcFirstLastPara="1" vertOverflow="ellipsis" vert="horz" wrap="square" anchor="ctr" anchorCtr="1"/>
+          <a:lstStyle/>
+          <a:p>
+            <a:pPr>
+              <a:defRPr sz="900" b="0" i="0" u="none" strike="noStrike" kern="1200" baseline="0">
+                <a:solidFill>
+                  <a:schemeClr val="tx1">
+                    <a:lumMod val="65000"/>
+                    <a:lumOff val="35000"/>
+                  </a:schemeClr>
+                </a:solidFill>
+                <a:latin typeface="+mn-lt"/>
+                <a:ea typeface="+mn-ea"/>
+                <a:cs typeface="+mn-cs"/>
+              </a:defRPr>
+            </a:pPr>
+            <a:endParaRPr lang="en-US"/>
+          </a:p>
+        </c:txPr>
+        <c:crossAx val="1937068736"/>
+        <c:crosses val="autoZero"/>
+        <c:auto val="1"/>
+        <c:lblAlgn val="ctr"/>
+        <c:lblOffset val="100"/>
+        <c:noMultiLvlLbl val="0"/>
+      </c:catAx>
+      <c:valAx>
+        <c:axId val="1937068736"/>
+        <c:scaling>
+          <c:orientation val="minMax"/>
+        </c:scaling>
+        <c:delete val="0"/>
+        <c:axPos val="l"/>
+        <c:majorGridlines>
+          <c:spPr>
+            <a:ln w="9525" cap="flat" cmpd="sng" algn="ctr">
+              <a:solidFill>
+                <a:schemeClr val="tx1">
+                  <a:lumMod val="15000"/>
+                  <a:lumOff val="85000"/>
+                </a:schemeClr>
+              </a:solidFill>
+              <a:round/>
+            </a:ln>
+            <a:effectLst/>
+          </c:spPr>
+        </c:majorGridlines>
+        <c:numFmt formatCode="General" sourceLinked="1"/>
+        <c:majorTickMark val="none"/>
+        <c:minorTickMark val="none"/>
+        <c:tickLblPos val="nextTo"/>
+        <c:spPr>
+          <a:noFill/>
+          <a:ln>
+            <a:noFill/>
+          </a:ln>
+          <a:effectLst/>
+        </c:spPr>
+        <c:txPr>
+          <a:bodyPr rot="-60000000" spcFirstLastPara="1" vertOverflow="ellipsis" vert="horz" wrap="square" anchor="ctr" anchorCtr="1"/>
+          <a:lstStyle/>
+          <a:p>
+            <a:pPr>
+              <a:defRPr sz="900" b="0" i="0" u="none" strike="noStrike" kern="1200" baseline="0">
+                <a:solidFill>
+                  <a:schemeClr val="tx1">
+                    <a:lumMod val="65000"/>
+                    <a:lumOff val="35000"/>
+                  </a:schemeClr>
+                </a:solidFill>
+                <a:latin typeface="+mn-lt"/>
+                <a:ea typeface="+mn-ea"/>
+                <a:cs typeface="+mn-cs"/>
+              </a:defRPr>
+            </a:pPr>
+            <a:endParaRPr lang="en-US"/>
+          </a:p>
+        </c:txPr>
+        <c:crossAx val="1937067904"/>
+        <c:crosses val="autoZero"/>
+        <c:crossBetween val="between"/>
+      </c:valAx>
+      <c:spPr>
+        <a:noFill/>
+        <a:ln>
+          <a:noFill/>
+        </a:ln>
+        <a:effectLst/>
+      </c:spPr>
+    </c:plotArea>
+    <c:legend>
+      <c:legendPos val="b"/>
+      <c:overlay val="0"/>
+      <c:spPr>
+        <a:noFill/>
+        <a:ln>
+          <a:noFill/>
+        </a:ln>
+        <a:effectLst/>
+      </c:spPr>
+      <c:txPr>
+        <a:bodyPr rot="0" spcFirstLastPara="1" vertOverflow="ellipsis" vert="horz" wrap="square" anchor="ctr" anchorCtr="1"/>
+        <a:lstStyle/>
+        <a:p>
+          <a:pPr>
+            <a:defRPr sz="900" b="0" i="0" u="none" strike="noStrike" kern="1200" baseline="0">
+              <a:solidFill>
+                <a:schemeClr val="tx1">
+                  <a:lumMod val="65000"/>
+                  <a:lumOff val="35000"/>
+                </a:schemeClr>
+              </a:solidFill>
+              <a:latin typeface="+mn-lt"/>
+              <a:ea typeface="+mn-ea"/>
+              <a:cs typeface="+mn-cs"/>
+            </a:defRPr>
+          </a:pPr>
+          <a:endParaRPr lang="en-US"/>
+        </a:p>
+      </c:txPr>
+    </c:legend>
+    <c:plotVisOnly val="1"/>
+    <c:dispBlanksAs val="gap"/>
+    <c:showDLblsOverMax val="0"/>
+  </c:chart>
+  <c:spPr>
+    <a:solidFill>
+      <a:schemeClr val="bg1"/>
+    </a:solidFill>
+    <a:ln w="9525" cap="flat" cmpd="sng" algn="ctr">
+      <a:solidFill>
+        <a:schemeClr val="tx1">
+          <a:lumMod val="15000"/>
+          <a:lumOff val="85000"/>
+        </a:schemeClr>
+      </a:solidFill>
+      <a:round/>
+    </a:ln>
+    <a:effectLst/>
+  </c:spPr>
+  <c:txPr>
+    <a:bodyPr/>
+    <a:lstStyle/>
+    <a:p>
+      <a:pPr>
+        <a:defRPr/>
+      </a:pPr>
+      <a:endParaRPr lang="en-US"/>
+    </a:p>
+  </c:txPr>
+  <c:externalData r:id="rId3">
+    <c:autoUpdate val="0"/>
+  </c:externalData>
+</c:chartSpace>
+</file>
+
+<file path=word/charts/colors1.xml><?xml version="1.0" encoding="utf-8"?>
+<cs:colorStyle xmlns:cs="http://schemas.microsoft.com/office/drawing/2012/chartStyle" xmlns:a="http://schemas.openxmlformats.org/drawingml/2006/main" meth="cycle" id="10">
+  <a:schemeClr val="accent1"/>
+  <a:schemeClr val="accent2"/>
+  <a:schemeClr val="accent3"/>
+  <a:schemeClr val="accent4"/>
+  <a:schemeClr val="accent5"/>
+  <a:schemeClr val="accent6"/>
+  <cs:variation/>
+  <cs:variation>
+    <a:lumMod val="60000"/>
+  </cs:variation>
+  <cs:variation>
+    <a:lumMod val="80000"/>
+    <a:lumOff val="20000"/>
+  </cs:variation>
+  <cs:variation>
+    <a:lumMod val="80000"/>
+  </cs:variation>
+  <cs:variation>
+    <a:lumMod val="60000"/>
+    <a:lumOff val="40000"/>
+  </cs:variation>
+  <cs:variation>
+    <a:lumMod val="50000"/>
+  </cs:variation>
+  <cs:variation>
+    <a:lumMod val="70000"/>
+    <a:lumOff val="30000"/>
+  </cs:variation>
+  <cs:variation>
+    <a:lumMod val="70000"/>
+  </cs:variation>
+  <cs:variation>
+    <a:lumMod val="50000"/>
+    <a:lumOff val="50000"/>
+  </cs:variation>
+</cs:colorStyle>
+</file>
+
+<file path=word/charts/colors2.xml><?xml version="1.0" encoding="utf-8"?>
+<cs:colorStyle xmlns:cs="http://schemas.microsoft.com/office/drawing/2012/chartStyle" xmlns:a="http://schemas.openxmlformats.org/drawingml/2006/main" meth="cycle" id="10">
+  <a:schemeClr val="accent1"/>
+  <a:schemeClr val="accent2"/>
+  <a:schemeClr val="accent3"/>
+  <a:schemeClr val="accent4"/>
+  <a:schemeClr val="accent5"/>
+  <a:schemeClr val="accent6"/>
+  <cs:variation/>
+  <cs:variation>
+    <a:lumMod val="60000"/>
+  </cs:variation>
+  <cs:variation>
+    <a:lumMod val="80000"/>
+    <a:lumOff val="20000"/>
+  </cs:variation>
+  <cs:variation>
+    <a:lumMod val="80000"/>
+  </cs:variation>
+  <cs:variation>
+    <a:lumMod val="60000"/>
+    <a:lumOff val="40000"/>
+  </cs:variation>
+  <cs:variation>
+    <a:lumMod val="50000"/>
+  </cs:variation>
+  <cs:variation>
+    <a:lumMod val="70000"/>
+    <a:lumOff val="30000"/>
+  </cs:variation>
+  <cs:variation>
+    <a:lumMod val="70000"/>
+  </cs:variation>
+  <cs:variation>
+    <a:lumMod val="50000"/>
+    <a:lumOff val="50000"/>
+  </cs:variation>
+</cs:colorStyle>
+</file>
+
+<file path=word/charts/colors3.xml><?xml version="1.0" encoding="utf-8"?>
+<cs:colorStyle xmlns:cs="http://schemas.microsoft.com/office/drawing/2012/chartStyle" xmlns:a="http://schemas.openxmlformats.org/drawingml/2006/main" meth="cycle" id="10">
+  <a:schemeClr val="accent1"/>
+  <a:schemeClr val="accent2"/>
+  <a:schemeClr val="accent3"/>
+  <a:schemeClr val="accent4"/>
+  <a:schemeClr val="accent5"/>
+  <a:schemeClr val="accent6"/>
+  <cs:variation/>
+  <cs:variation>
+    <a:lumMod val="60000"/>
+  </cs:variation>
+  <cs:variation>
+    <a:lumMod val="80000"/>
+    <a:lumOff val="20000"/>
+  </cs:variation>
+  <cs:variation>
+    <a:lumMod val="80000"/>
+  </cs:variation>
+  <cs:variation>
+    <a:lumMod val="60000"/>
+    <a:lumOff val="40000"/>
+  </cs:variation>
+  <cs:variation>
+    <a:lumMod val="50000"/>
+  </cs:variation>
+  <cs:variation>
+    <a:lumMod val="70000"/>
+    <a:lumOff val="30000"/>
+  </cs:variation>
+  <cs:variation>
+    <a:lumMod val="70000"/>
+  </cs:variation>
+  <cs:variation>
+    <a:lumMod val="50000"/>
+    <a:lumOff val="50000"/>
+  </cs:variation>
+</cs:colorStyle>
+</file>
+
+<file path=word/charts/style1.xml><?xml version="1.0" encoding="utf-8"?>
+<cs:chartStyle xmlns:cs="http://schemas.microsoft.com/office/drawing/2012/chartStyle" xmlns:a="http://schemas.openxmlformats.org/drawingml/2006/main" id="332">
+  <cs:axisTitle>
+    <cs:lnRef idx="0"/>
+    <cs:fillRef idx="0"/>
+    <cs:effectRef idx="0"/>
+    <cs:fontRef idx="minor">
+      <a:schemeClr val="tx1">
+        <a:lumMod val="65000"/>
+        <a:lumOff val="35000"/>
+      </a:schemeClr>
+    </cs:fontRef>
+    <cs:defRPr sz="1000" kern="1200"/>
+  </cs:axisTitle>
+  <cs:categoryAxis>
+    <cs:lnRef idx="0"/>
+    <cs:fillRef idx="0"/>
+    <cs:effectRef idx="0"/>
+    <cs:fontRef idx="minor">
+      <a:schemeClr val="tx1">
+        <a:lumMod val="65000"/>
+        <a:lumOff val="35000"/>
+      </a:schemeClr>
+    </cs:fontRef>
+    <cs:spPr>
+      <a:ln w="9525" cap="flat" cmpd="sng" algn="ctr">
+        <a:solidFill>
+          <a:schemeClr val="tx1">
+            <a:lumMod val="15000"/>
+            <a:lumOff val="85000"/>
+          </a:schemeClr>
+        </a:solidFill>
+        <a:round/>
+      </a:ln>
+    </cs:spPr>
+    <cs:defRPr sz="900" kern="1200"/>
+  </cs:categoryAxis>
+  <cs:chartArea mods="allowNoFillOverride allowNoLineOverride">
+    <cs:lnRef idx="0"/>
+    <cs:fillRef idx="0"/>
+    <cs:effectRef idx="0"/>
+    <cs:fontRef idx="minor">
+      <a:schemeClr val="tx1"/>
+    </cs:fontRef>
+    <cs:spPr>
+      <a:solidFill>
+        <a:schemeClr val="bg1"/>
+      </a:solidFill>
+      <a:ln w="9525" cap="flat" cmpd="sng" algn="ctr">
+        <a:solidFill>
+          <a:schemeClr val="tx1">
+            <a:lumMod val="15000"/>
+            <a:lumOff val="85000"/>
+          </a:schemeClr>
+        </a:solidFill>
+        <a:round/>
+      </a:ln>
+    </cs:spPr>
+    <cs:defRPr sz="1000" kern="1200"/>
+  </cs:chartArea>
+  <cs:dataLabel>
+    <cs:lnRef idx="0"/>
+    <cs:fillRef idx="0"/>
+    <cs:effectRef idx="0"/>
+    <cs:fontRef idx="minor">
+      <a:schemeClr val="tx1">
+        <a:lumMod val="75000"/>
+        <a:lumOff val="25000"/>
+      </a:schemeClr>
+    </cs:fontRef>
+    <cs:defRPr sz="900" kern="1200"/>
+  </cs:dataLabel>
+  <cs:dataLabelCallout>
+    <cs:lnRef idx="0"/>
+    <cs:fillRef idx="0"/>
+    <cs:effectRef idx="0"/>
+    <cs:fontRef idx="minor">
+      <a:schemeClr val="dk1">
+        <a:lumMod val="65000"/>
+        <a:lumOff val="35000"/>
+      </a:schemeClr>
+    </cs:fontRef>
+    <cs:spPr>
+      <a:solidFill>
+        <a:schemeClr val="lt1"/>
+      </a:solidFill>
+      <a:ln>
+        <a:solidFill>
+          <a:schemeClr val="dk1">
+            <a:lumMod val="25000"/>
+            <a:lumOff val="75000"/>
+          </a:schemeClr>
+        </a:solidFill>
+      </a:ln>
+    </cs:spPr>
+    <cs:defRPr sz="900" kern="1200"/>
+    <cs:bodyPr rot="0" spcFirstLastPara="1" vertOverflow="clip" horzOverflow="clip" vert="horz" wrap="square" lIns="36576" tIns="18288" rIns="36576" bIns="18288" anchor="ctr" anchorCtr="1">
+      <a:spAutoFit/>
+    </cs:bodyPr>
+  </cs:dataLabelCallout>
+  <cs:dataPoint>
+    <cs:lnRef idx="0"/>
+    <cs:fillRef idx="1">
+      <cs:styleClr val="auto"/>
+    </cs:fillRef>
+    <cs:effectRef idx="0"/>
+    <cs:fontRef idx="minor">
+      <a:schemeClr val="tx1"/>
+    </cs:fontRef>
+  </cs:dataPoint>
+  <cs:dataPoint3D>
+    <cs:lnRef idx="0"/>
+    <cs:fillRef idx="1">
+      <cs:styleClr val="auto"/>
+    </cs:fillRef>
+    <cs:effectRef idx="0"/>
+    <cs:fontRef idx="minor">
+      <a:schemeClr val="tx1"/>
+    </cs:fontRef>
+  </cs:dataPoint3D>
+  <cs:dataPointLine>
+    <cs:lnRef idx="0">
+      <cs:styleClr val="auto"/>
+    </cs:lnRef>
+    <cs:fillRef idx="1"/>
+    <cs:effectRef idx="0"/>
+    <cs:fontRef idx="minor">
+      <a:schemeClr val="tx1"/>
+    </cs:fontRef>
+    <cs:spPr>
+      <a:ln w="28575" cap="rnd">
+        <a:solidFill>
+          <a:schemeClr val="phClr"/>
+        </a:solidFill>
+        <a:round/>
+      </a:ln>
+    </cs:spPr>
+  </cs:dataPointLine>
+  <cs:dataPointMarker>
+    <cs:lnRef idx="0">
+      <cs:styleClr val="auto"/>
+    </cs:lnRef>
+    <cs:fillRef idx="1">
+      <cs:styleClr val="auto"/>
+    </cs:fillRef>
+    <cs:effectRef idx="0"/>
+    <cs:fontRef idx="minor">
+      <a:schemeClr val="tx1"/>
+    </cs:fontRef>
+    <cs:spPr>
+      <a:ln w="9525">
+        <a:solidFill>
+          <a:schemeClr val="phClr"/>
+        </a:solidFill>
+      </a:ln>
+    </cs:spPr>
+  </cs:dataPointMarker>
+  <cs:dataPointMarkerLayout symbol="circle" size="5"/>
+  <cs:dataPointWireframe>
+    <cs:lnRef idx="0">
+      <cs:styleClr val="auto"/>
+    </cs:lnRef>
+    <cs:fillRef idx="1"/>
+    <cs:effectRef idx="0"/>
+    <cs:fontRef idx="minor">
+      <a:schemeClr val="tx1"/>
+    </cs:fontRef>
+    <cs:spPr>
+      <a:ln w="9525" cap="rnd">
+        <a:solidFill>
+          <a:schemeClr val="phClr"/>
+        </a:solidFill>
+        <a:round/>
+      </a:ln>
+    </cs:spPr>
+  </cs:dataPointWireframe>
+  <cs:dataTable>
+    <cs:lnRef idx="0"/>
+    <cs:fillRef idx="0"/>
+    <cs:effectRef idx="0"/>
+    <cs:fontRef idx="minor">
+      <a:schemeClr val="tx1">
+        <a:lumMod val="65000"/>
+        <a:lumOff val="35000"/>
+      </a:schemeClr>
+    </cs:fontRef>
+    <cs:spPr>
+      <a:noFill/>
+      <a:ln w="9525" cap="flat" cmpd="sng" algn="ctr">
+        <a:solidFill>
+          <a:schemeClr val="tx1">
+            <a:lumMod val="15000"/>
+            <a:lumOff val="85000"/>
+          </a:schemeClr>
+        </a:solidFill>
+        <a:round/>
+      </a:ln>
+    </cs:spPr>
+    <cs:defRPr sz="900" kern="1200"/>
+  </cs:dataTable>
+  <cs:downBar>
+    <cs:lnRef idx="0"/>
+    <cs:fillRef idx="0"/>
+    <cs:effectRef idx="0"/>
+    <cs:fontRef idx="minor">
+      <a:schemeClr val="dk1"/>
+    </cs:fontRef>
+    <cs:spPr>
+      <a:solidFill>
+        <a:schemeClr val="dk1">
+          <a:lumMod val="65000"/>
+          <a:lumOff val="35000"/>
+        </a:schemeClr>
+      </a:solidFill>
+      <a:ln w="9525">
+        <a:solidFill>
+          <a:schemeClr val="tx1">
+            <a:lumMod val="65000"/>
+            <a:lumOff val="35000"/>
+          </a:schemeClr>
+        </a:solidFill>
+      </a:ln>
+    </cs:spPr>
+  </cs:downBar>
+  <cs:dropLine>
+    <cs:lnRef idx="0"/>
+    <cs:fillRef idx="0"/>
+    <cs:effectRef idx="0"/>
+    <cs:fontRef idx="minor">
+      <a:schemeClr val="tx1"/>
+    </cs:fontRef>
+    <cs:spPr>
+      <a:ln w="9525" cap="flat" cmpd="sng" algn="ctr">
+        <a:solidFill>
+          <a:schemeClr val="tx1">
+            <a:lumMod val="35000"/>
+            <a:lumOff val="65000"/>
+          </a:schemeClr>
+        </a:solidFill>
+        <a:round/>
+      </a:ln>
+    </cs:spPr>
+  </cs:dropLine>
+  <cs:errorBar>
+    <cs:lnRef idx="0"/>
+    <cs:fillRef idx="0"/>
+    <cs:effectRef idx="0"/>
+    <cs:fontRef idx="minor">
+      <a:schemeClr val="tx1"/>
+    </cs:fontRef>
+    <cs:spPr>
+      <a:ln w="9525" cap="flat" cmpd="sng" algn="ctr">
+        <a:solidFill>
+          <a:schemeClr val="tx1">
+            <a:lumMod val="65000"/>
+            <a:lumOff val="35000"/>
+          </a:schemeClr>
+        </a:solidFill>
+        <a:round/>
+      </a:ln>
+    </cs:spPr>
+  </cs:errorBar>
+  <cs:floor>
+    <cs:lnRef idx="0"/>
+    <cs:fillRef idx="0"/>
+    <cs:effectRef idx="0"/>
+    <cs:fontRef idx="minor">
+      <a:schemeClr val="tx1"/>
+    </cs:fontRef>
+    <cs:spPr>
+      <a:noFill/>
+      <a:ln>
+        <a:noFill/>
+      </a:ln>
+    </cs:spPr>
+  </cs:floor>
+  <cs:gridlineMajor>
+    <cs:lnRef idx="0"/>
+    <cs:fillRef idx="0"/>
+    <cs:effectRef idx="0"/>
+    <cs:fontRef idx="minor">
+      <a:schemeClr val="tx1"/>
+    </cs:fontRef>
+    <cs:spPr>
+      <a:ln w="9525" cap="flat" cmpd="sng" algn="ctr">
+        <a:solidFill>
+          <a:schemeClr val="tx1">
+            <a:lumMod val="15000"/>
+            <a:lumOff val="85000"/>
+          </a:schemeClr>
+        </a:solidFill>
+        <a:round/>
+      </a:ln>
+    </cs:spPr>
+  </cs:gridlineMajor>
+  <cs:gridlineMinor>
+    <cs:lnRef idx="0"/>
+    <cs:fillRef idx="0"/>
+    <cs:effectRef idx="0"/>
+    <cs:fontRef idx="minor">
+      <a:schemeClr val="tx1"/>
+    </cs:fontRef>
+    <cs:spPr>
+      <a:ln w="9525" cap="flat" cmpd="sng" algn="ctr">
+        <a:solidFill>
+          <a:schemeClr val="tx1">
+            <a:lumMod val="5000"/>
+            <a:lumOff val="95000"/>
+          </a:schemeClr>
+        </a:solidFill>
+        <a:round/>
+      </a:ln>
+    </cs:spPr>
+  </cs:gridlineMinor>
+  <cs:hiLoLine>
+    <cs:lnRef idx="0"/>
+    <cs:fillRef idx="0"/>
+    <cs:effectRef idx="0"/>
+    <cs:fontRef idx="minor">
+      <a:schemeClr val="tx1"/>
+    </cs:fontRef>
+    <cs:spPr>
+      <a:ln w="9525" cap="flat" cmpd="sng" algn="ctr">
+        <a:solidFill>
+          <a:schemeClr val="tx1">
+            <a:lumMod val="75000"/>
+            <a:lumOff val="25000"/>
+          </a:schemeClr>
+        </a:solidFill>
+        <a:round/>
+      </a:ln>
+    </cs:spPr>
+  </cs:hiLoLine>
+  <cs:leaderLine>
+    <cs:lnRef idx="0"/>
+    <cs:fillRef idx="0"/>
+    <cs:effectRef idx="0"/>
+    <cs:fontRef idx="minor">
+      <a:schemeClr val="tx1"/>
+    </cs:fontRef>
+    <cs:spPr>
+      <a:ln w="9525" cap="flat" cmpd="sng" algn="ctr">
+        <a:solidFill>
+          <a:schemeClr val="tx1">
+            <a:lumMod val="35000"/>
+            <a:lumOff val="65000"/>
+          </a:schemeClr>
+        </a:solidFill>
+        <a:round/>
+      </a:ln>
+    </cs:spPr>
+  </cs:leaderLine>
+  <cs:legend>
+    <cs:lnRef idx="0"/>
+    <cs:fillRef idx="0"/>
+    <cs:effectRef idx="0"/>
+    <cs:fontRef idx="minor">
+      <a:schemeClr val="tx1">
+        <a:lumMod val="65000"/>
+        <a:lumOff val="35000"/>
+      </a:schemeClr>
+    </cs:fontRef>
+    <cs:defRPr sz="900" kern="1200"/>
+  </cs:legend>
+  <cs:plotArea mods="allowNoFillOverride allowNoLineOverride">
+    <cs:lnRef idx="0"/>
+    <cs:fillRef idx="0"/>
+    <cs:effectRef idx="0"/>
+    <cs:fontRef idx="minor">
+      <a:schemeClr val="tx1"/>
+    </cs:fontRef>
+  </cs:plotArea>
+  <cs:plotArea3D mods="allowNoFillOverride allowNoLineOverride">
+    <cs:lnRef idx="0"/>
+    <cs:fillRef idx="0"/>
+    <cs:effectRef idx="0"/>
+    <cs:fontRef idx="minor">
+      <a:schemeClr val="tx1"/>
+    </cs:fontRef>
+  </cs:plotArea3D>
+  <cs:seriesAxis>
+    <cs:lnRef idx="0"/>
+    <cs:fillRef idx="0"/>
+    <cs:effectRef idx="0"/>
+    <cs:fontRef idx="minor">
+      <a:schemeClr val="tx1">
+        <a:lumMod val="65000"/>
+        <a:lumOff val="35000"/>
+      </a:schemeClr>
+    </cs:fontRef>
+    <cs:defRPr sz="900" kern="1200"/>
+  </cs:seriesAxis>
+  <cs:seriesLine>
+    <cs:lnRef idx="0"/>
+    <cs:fillRef idx="0"/>
+    <cs:effectRef idx="0"/>
+    <cs:fontRef idx="minor">
+      <a:schemeClr val="tx1"/>
+    </cs:fontRef>
+    <cs:spPr>
+      <a:ln w="9525" cap="flat" cmpd="sng" algn="ctr">
+        <a:solidFill>
+          <a:schemeClr val="tx1">
+            <a:lumMod val="35000"/>
+            <a:lumOff val="65000"/>
+          </a:schemeClr>
+        </a:solidFill>
+        <a:round/>
+      </a:ln>
+    </cs:spPr>
+  </cs:seriesLine>
+  <cs:title>
+    <cs:lnRef idx="0"/>
+    <cs:fillRef idx="0"/>
+    <cs:effectRef idx="0"/>
+    <cs:fontRef idx="minor">
+      <a:schemeClr val="tx1">
+        <a:lumMod val="65000"/>
+        <a:lumOff val="35000"/>
+      </a:schemeClr>
+    </cs:fontRef>
+    <cs:defRPr sz="1400" b="0" kern="1200" spc="0" baseline="0"/>
+  </cs:title>
+  <cs:trendline>
+    <cs:lnRef idx="0">
+      <cs:styleClr val="auto"/>
+    </cs:lnRef>
+    <cs:fillRef idx="0"/>
+    <cs:effectRef idx="0"/>
+    <cs:fontRef idx="minor">
+      <a:schemeClr val="tx1"/>
+    </cs:fontRef>
+    <cs:spPr>
+      <a:ln w="19050" cap="rnd">
+        <a:solidFill>
+          <a:schemeClr val="phClr"/>
+        </a:solidFill>
+        <a:prstDash val="sysDot"/>
+      </a:ln>
+    </cs:spPr>
+  </cs:trendline>
+  <cs:trendlineLabel>
+    <cs:lnRef idx="0"/>
+    <cs:fillRef idx="0"/>
+    <cs:effectRef idx="0"/>
+    <cs:fontRef idx="minor">
+      <a:schemeClr val="tx1">
+        <a:lumMod val="65000"/>
+        <a:lumOff val="35000"/>
+      </a:schemeClr>
+    </cs:fontRef>
+    <cs:defRPr sz="900" kern="1200"/>
+  </cs:trendlineLabel>
+  <cs:upBar>
+    <cs:lnRef idx="0"/>
+    <cs:fillRef idx="0"/>
+    <cs:effectRef idx="0"/>
+    <cs:fontRef idx="minor">
+      <a:schemeClr val="dk1"/>
+    </cs:fontRef>
+    <cs:spPr>
+      <a:solidFill>
+        <a:schemeClr val="lt1"/>
+      </a:solidFill>
+      <a:ln w="9525">
+        <a:solidFill>
+          <a:schemeClr val="tx1">
+            <a:lumMod val="15000"/>
+            <a:lumOff val="85000"/>
+          </a:schemeClr>
+        </a:solidFill>
+      </a:ln>
+    </cs:spPr>
+  </cs:upBar>
+  <cs:valueAxis>
+    <cs:lnRef idx="0"/>
+    <cs:fillRef idx="0"/>
+    <cs:effectRef idx="0"/>
+    <cs:fontRef idx="minor">
+      <a:schemeClr val="tx1">
+        <a:lumMod val="65000"/>
+        <a:lumOff val="35000"/>
+      </a:schemeClr>
+    </cs:fontRef>
+    <cs:defRPr sz="900" kern="1200"/>
+  </cs:valueAxis>
+  <cs:wall>
+    <cs:lnRef idx="0"/>
+    <cs:fillRef idx="0"/>
+    <cs:effectRef idx="0"/>
+    <cs:fontRef idx="minor">
+      <a:schemeClr val="tx1"/>
+    </cs:fontRef>
+    <cs:spPr>
+      <a:noFill/>
+      <a:ln>
+        <a:noFill/>
+      </a:ln>
+    </cs:spPr>
+  </cs:wall>
+</cs:chartStyle>
+</file>
+
+<file path=word/charts/style2.xml><?xml version="1.0" encoding="utf-8"?>
+<cs:chartStyle xmlns:cs="http://schemas.microsoft.com/office/drawing/2012/chartStyle" xmlns:a="http://schemas.openxmlformats.org/drawingml/2006/main" id="332">
+  <cs:axisTitle>
+    <cs:lnRef idx="0"/>
+    <cs:fillRef idx="0"/>
+    <cs:effectRef idx="0"/>
+    <cs:fontRef idx="minor">
+      <a:schemeClr val="tx1">
+        <a:lumMod val="65000"/>
+        <a:lumOff val="35000"/>
+      </a:schemeClr>
+    </cs:fontRef>
+    <cs:defRPr sz="1000" kern="1200"/>
+  </cs:axisTitle>
+  <cs:categoryAxis>
+    <cs:lnRef idx="0"/>
+    <cs:fillRef idx="0"/>
+    <cs:effectRef idx="0"/>
+    <cs:fontRef idx="minor">
+      <a:schemeClr val="tx1">
+        <a:lumMod val="65000"/>
+        <a:lumOff val="35000"/>
+      </a:schemeClr>
+    </cs:fontRef>
+    <cs:spPr>
+      <a:ln w="9525" cap="flat" cmpd="sng" algn="ctr">
+        <a:solidFill>
+          <a:schemeClr val="tx1">
+            <a:lumMod val="15000"/>
+            <a:lumOff val="85000"/>
+          </a:schemeClr>
+        </a:solidFill>
+        <a:round/>
+      </a:ln>
+    </cs:spPr>
+    <cs:defRPr sz="900" kern="1200"/>
+  </cs:categoryAxis>
+  <cs:chartArea mods="allowNoFillOverride allowNoLineOverride">
+    <cs:lnRef idx="0"/>
+    <cs:fillRef idx="0"/>
+    <cs:effectRef idx="0"/>
+    <cs:fontRef idx="minor">
+      <a:schemeClr val="tx1"/>
+    </cs:fontRef>
+    <cs:spPr>
+      <a:solidFill>
+        <a:schemeClr val="bg1"/>
+      </a:solidFill>
+      <a:ln w="9525" cap="flat" cmpd="sng" algn="ctr">
+        <a:solidFill>
+          <a:schemeClr val="tx1">
+            <a:lumMod val="15000"/>
+            <a:lumOff val="85000"/>
+          </a:schemeClr>
+        </a:solidFill>
+        <a:round/>
+      </a:ln>
+    </cs:spPr>
+    <cs:defRPr sz="1000" kern="1200"/>
+  </cs:chartArea>
+  <cs:dataLabel>
+    <cs:lnRef idx="0"/>
+    <cs:fillRef idx="0"/>
+    <cs:effectRef idx="0"/>
+    <cs:fontRef idx="minor">
+      <a:schemeClr val="tx1">
+        <a:lumMod val="75000"/>
+        <a:lumOff val="25000"/>
+      </a:schemeClr>
+    </cs:fontRef>
+    <cs:defRPr sz="900" kern="1200"/>
+  </cs:dataLabel>
+  <cs:dataLabelCallout>
+    <cs:lnRef idx="0"/>
+    <cs:fillRef idx="0"/>
+    <cs:effectRef idx="0"/>
+    <cs:fontRef idx="minor">
+      <a:schemeClr val="dk1">
+        <a:lumMod val="65000"/>
+        <a:lumOff val="35000"/>
+      </a:schemeClr>
+    </cs:fontRef>
+    <cs:spPr>
+      <a:solidFill>
+        <a:schemeClr val="lt1"/>
+      </a:solidFill>
+      <a:ln>
+        <a:solidFill>
+          <a:schemeClr val="dk1">
+            <a:lumMod val="25000"/>
+            <a:lumOff val="75000"/>
+          </a:schemeClr>
+        </a:solidFill>
+      </a:ln>
+    </cs:spPr>
+    <cs:defRPr sz="900" kern="1200"/>
+    <cs:bodyPr rot="0" spcFirstLastPara="1" vertOverflow="clip" horzOverflow="clip" vert="horz" wrap="square" lIns="36576" tIns="18288" rIns="36576" bIns="18288" anchor="ctr" anchorCtr="1">
+      <a:spAutoFit/>
+    </cs:bodyPr>
+  </cs:dataLabelCallout>
+  <cs:dataPoint>
+    <cs:lnRef idx="0"/>
+    <cs:fillRef idx="1">
+      <cs:styleClr val="auto"/>
+    </cs:fillRef>
+    <cs:effectRef idx="0"/>
+    <cs:fontRef idx="minor">
+      <a:schemeClr val="tx1"/>
+    </cs:fontRef>
+  </cs:dataPoint>
+  <cs:dataPoint3D>
+    <cs:lnRef idx="0"/>
+    <cs:fillRef idx="1">
+      <cs:styleClr val="auto"/>
+    </cs:fillRef>
+    <cs:effectRef idx="0"/>
+    <cs:fontRef idx="minor">
+      <a:schemeClr val="tx1"/>
+    </cs:fontRef>
+  </cs:dataPoint3D>
+  <cs:dataPointLine>
+    <cs:lnRef idx="0">
+      <cs:styleClr val="auto"/>
+    </cs:lnRef>
+    <cs:fillRef idx="1"/>
+    <cs:effectRef idx="0"/>
+    <cs:fontRef idx="minor">
+      <a:schemeClr val="tx1"/>
+    </cs:fontRef>
+    <cs:spPr>
+      <a:ln w="28575" cap="rnd">
+        <a:solidFill>
+          <a:schemeClr val="phClr"/>
+        </a:solidFill>
+        <a:round/>
+      </a:ln>
+    </cs:spPr>
+  </cs:dataPointLine>
+  <cs:dataPointMarker>
+    <cs:lnRef idx="0">
+      <cs:styleClr val="auto"/>
+    </cs:lnRef>
+    <cs:fillRef idx="1">
+      <cs:styleClr val="auto"/>
+    </cs:fillRef>
+    <cs:effectRef idx="0"/>
+    <cs:fontRef idx="minor">
+      <a:schemeClr val="tx1"/>
+    </cs:fontRef>
+    <cs:spPr>
+      <a:ln w="9525">
+        <a:solidFill>
+          <a:schemeClr val="phClr"/>
+        </a:solidFill>
+      </a:ln>
+    </cs:spPr>
+  </cs:dataPointMarker>
+  <cs:dataPointMarkerLayout symbol="circle" size="5"/>
+  <cs:dataPointWireframe>
+    <cs:lnRef idx="0">
+      <cs:styleClr val="auto"/>
+    </cs:lnRef>
+    <cs:fillRef idx="1"/>
+    <cs:effectRef idx="0"/>
+    <cs:fontRef idx="minor">
+      <a:schemeClr val="tx1"/>
+    </cs:fontRef>
+    <cs:spPr>
+      <a:ln w="9525" cap="rnd">
+        <a:solidFill>
+          <a:schemeClr val="phClr"/>
+        </a:solidFill>
+        <a:round/>
+      </a:ln>
+    </cs:spPr>
+  </cs:dataPointWireframe>
+  <cs:dataTable>
+    <cs:lnRef idx="0"/>
+    <cs:fillRef idx="0"/>
+    <cs:effectRef idx="0"/>
+    <cs:fontRef idx="minor">
+      <a:schemeClr val="tx1">
+        <a:lumMod val="65000"/>
+        <a:lumOff val="35000"/>
+      </a:schemeClr>
+    </cs:fontRef>
+    <cs:spPr>
+      <a:noFill/>
+      <a:ln w="9525" cap="flat" cmpd="sng" algn="ctr">
+        <a:solidFill>
+          <a:schemeClr val="tx1">
+            <a:lumMod val="15000"/>
+            <a:lumOff val="85000"/>
+          </a:schemeClr>
+        </a:solidFill>
+        <a:round/>
+      </a:ln>
+    </cs:spPr>
+    <cs:defRPr sz="900" kern="1200"/>
+  </cs:dataTable>
+  <cs:downBar>
+    <cs:lnRef idx="0"/>
+    <cs:fillRef idx="0"/>
+    <cs:effectRef idx="0"/>
+    <cs:fontRef idx="minor">
+      <a:schemeClr val="dk1"/>
+    </cs:fontRef>
+    <cs:spPr>
+      <a:solidFill>
+        <a:schemeClr val="dk1">
+          <a:lumMod val="65000"/>
+          <a:lumOff val="35000"/>
+        </a:schemeClr>
+      </a:solidFill>
+      <a:ln w="9525">
+        <a:solidFill>
+          <a:schemeClr val="tx1">
+            <a:lumMod val="65000"/>
+            <a:lumOff val="35000"/>
+          </a:schemeClr>
+        </a:solidFill>
+      </a:ln>
+    </cs:spPr>
+  </cs:downBar>
+  <cs:dropLine>
+    <cs:lnRef idx="0"/>
+    <cs:fillRef idx="0"/>
+    <cs:effectRef idx="0"/>
+    <cs:fontRef idx="minor">
+      <a:schemeClr val="tx1"/>
+    </cs:fontRef>
+    <cs:spPr>
+      <a:ln w="9525" cap="flat" cmpd="sng" algn="ctr">
+        <a:solidFill>
+          <a:schemeClr val="tx1">
+            <a:lumMod val="35000"/>
+            <a:lumOff val="65000"/>
+          </a:schemeClr>
+        </a:solidFill>
+        <a:round/>
+      </a:ln>
+    </cs:spPr>
+  </cs:dropLine>
+  <cs:errorBar>
+    <cs:lnRef idx="0"/>
+    <cs:fillRef idx="0"/>
+    <cs:effectRef idx="0"/>
+    <cs:fontRef idx="minor">
+      <a:schemeClr val="tx1"/>
+    </cs:fontRef>
+    <cs:spPr>
+      <a:ln w="9525" cap="flat" cmpd="sng" algn="ctr">
+        <a:solidFill>
+          <a:schemeClr val="tx1">
+            <a:lumMod val="65000"/>
+            <a:lumOff val="35000"/>
+          </a:schemeClr>
+        </a:solidFill>
+        <a:round/>
+      </a:ln>
+    </cs:spPr>
+  </cs:errorBar>
+  <cs:floor>
+    <cs:lnRef idx="0"/>
+    <cs:fillRef idx="0"/>
+    <cs:effectRef idx="0"/>
+    <cs:fontRef idx="minor">
+      <a:schemeClr val="tx1"/>
+    </cs:fontRef>
+    <cs:spPr>
+      <a:noFill/>
+      <a:ln>
+        <a:noFill/>
+      </a:ln>
+    </cs:spPr>
+  </cs:floor>
+  <cs:gridlineMajor>
+    <cs:lnRef idx="0"/>
+    <cs:fillRef idx="0"/>
+    <cs:effectRef idx="0"/>
+    <cs:fontRef idx="minor">
+      <a:schemeClr val="tx1"/>
+    </cs:fontRef>
+    <cs:spPr>
+      <a:ln w="9525" cap="flat" cmpd="sng" algn="ctr">
+        <a:solidFill>
+          <a:schemeClr val="tx1">
+            <a:lumMod val="15000"/>
+            <a:lumOff val="85000"/>
+          </a:schemeClr>
+        </a:solidFill>
+        <a:round/>
+      </a:ln>
+    </cs:spPr>
+  </cs:gridlineMajor>
+  <cs:gridlineMinor>
+    <cs:lnRef idx="0"/>
+    <cs:fillRef idx="0"/>
+    <cs:effectRef idx="0"/>
+    <cs:fontRef idx="minor">
+      <a:schemeClr val="tx1"/>
+    </cs:fontRef>
+    <cs:spPr>
+      <a:ln w="9525" cap="flat" cmpd="sng" algn="ctr">
+        <a:solidFill>
+          <a:schemeClr val="tx1">
+            <a:lumMod val="5000"/>
+            <a:lumOff val="95000"/>
+          </a:schemeClr>
+        </a:solidFill>
+        <a:round/>
+      </a:ln>
+    </cs:spPr>
+  </cs:gridlineMinor>
+  <cs:hiLoLine>
+    <cs:lnRef idx="0"/>
+    <cs:fillRef idx="0"/>
+    <cs:effectRef idx="0"/>
+    <cs:fontRef idx="minor">
+      <a:schemeClr val="tx1"/>
+    </cs:fontRef>
+    <cs:spPr>
+      <a:ln w="9525" cap="flat" cmpd="sng" algn="ctr">
+        <a:solidFill>
+          <a:schemeClr val="tx1">
+            <a:lumMod val="75000"/>
+            <a:lumOff val="25000"/>
+          </a:schemeClr>
+        </a:solidFill>
+        <a:round/>
+      </a:ln>
+    </cs:spPr>
+  </cs:hiLoLine>
+  <cs:leaderLine>
+    <cs:lnRef idx="0"/>
+    <cs:fillRef idx="0"/>
+    <cs:effectRef idx="0"/>
+    <cs:fontRef idx="minor">
+      <a:schemeClr val="tx1"/>
+    </cs:fontRef>
+    <cs:spPr>
+      <a:ln w="9525" cap="flat" cmpd="sng" algn="ctr">
+        <a:solidFill>
+          <a:schemeClr val="tx1">
+            <a:lumMod val="35000"/>
+            <a:lumOff val="65000"/>
+          </a:schemeClr>
+        </a:solidFill>
+        <a:round/>
+      </a:ln>
+    </cs:spPr>
+  </cs:leaderLine>
+  <cs:legend>
+    <cs:lnRef idx="0"/>
+    <cs:fillRef idx="0"/>
+    <cs:effectRef idx="0"/>
+    <cs:fontRef idx="minor">
+      <a:schemeClr val="tx1">
+        <a:lumMod val="65000"/>
+        <a:lumOff val="35000"/>
+      </a:schemeClr>
+    </cs:fontRef>
+    <cs:defRPr sz="900" kern="1200"/>
+  </cs:legend>
+  <cs:plotArea mods="allowNoFillOverride allowNoLineOverride">
+    <cs:lnRef idx="0"/>
+    <cs:fillRef idx="0"/>
+    <cs:effectRef idx="0"/>
+    <cs:fontRef idx="minor">
+      <a:schemeClr val="tx1"/>
+    </cs:fontRef>
+  </cs:plotArea>
+  <cs:plotArea3D mods="allowNoFillOverride allowNoLineOverride">
+    <cs:lnRef idx="0"/>
+    <cs:fillRef idx="0"/>
+    <cs:effectRef idx="0"/>
+    <cs:fontRef idx="minor">
+      <a:schemeClr val="tx1"/>
+    </cs:fontRef>
+  </cs:plotArea3D>
+  <cs:seriesAxis>
+    <cs:lnRef idx="0"/>
+    <cs:fillRef idx="0"/>
+    <cs:effectRef idx="0"/>
+    <cs:fontRef idx="minor">
+      <a:schemeClr val="tx1">
+        <a:lumMod val="65000"/>
+        <a:lumOff val="35000"/>
+      </a:schemeClr>
+    </cs:fontRef>
+    <cs:defRPr sz="900" kern="1200"/>
+  </cs:seriesAxis>
+  <cs:seriesLine>
+    <cs:lnRef idx="0"/>
+    <cs:fillRef idx="0"/>
+    <cs:effectRef idx="0"/>
+    <cs:fontRef idx="minor">
+      <a:schemeClr val="tx1"/>
+    </cs:fontRef>
+    <cs:spPr>
+      <a:ln w="9525" cap="flat" cmpd="sng" algn="ctr">
+        <a:solidFill>
+          <a:schemeClr val="tx1">
+            <a:lumMod val="35000"/>
+            <a:lumOff val="65000"/>
+          </a:schemeClr>
+        </a:solidFill>
+        <a:round/>
+      </a:ln>
+    </cs:spPr>
+  </cs:seriesLine>
+  <cs:title>
+    <cs:lnRef idx="0"/>
+    <cs:fillRef idx="0"/>
+    <cs:effectRef idx="0"/>
+    <cs:fontRef idx="minor">
+      <a:schemeClr val="tx1">
+        <a:lumMod val="65000"/>
+        <a:lumOff val="35000"/>
+      </a:schemeClr>
+    </cs:fontRef>
+    <cs:defRPr sz="1400" b="0" kern="1200" spc="0" baseline="0"/>
+  </cs:title>
+  <cs:trendline>
+    <cs:lnRef idx="0">
+      <cs:styleClr val="auto"/>
+    </cs:lnRef>
+    <cs:fillRef idx="0"/>
+    <cs:effectRef idx="0"/>
+    <cs:fontRef idx="minor">
+      <a:schemeClr val="tx1"/>
+    </cs:fontRef>
+    <cs:spPr>
+      <a:ln w="19050" cap="rnd">
+        <a:solidFill>
+          <a:schemeClr val="phClr"/>
+        </a:solidFill>
+        <a:prstDash val="sysDot"/>
+      </a:ln>
+    </cs:spPr>
+  </cs:trendline>
+  <cs:trendlineLabel>
+    <cs:lnRef idx="0"/>
+    <cs:fillRef idx="0"/>
+    <cs:effectRef idx="0"/>
+    <cs:fontRef idx="minor">
+      <a:schemeClr val="tx1">
+        <a:lumMod val="65000"/>
+        <a:lumOff val="35000"/>
+      </a:schemeClr>
+    </cs:fontRef>
+    <cs:defRPr sz="900" kern="1200"/>
+  </cs:trendlineLabel>
+  <cs:upBar>
+    <cs:lnRef idx="0"/>
+    <cs:fillRef idx="0"/>
+    <cs:effectRef idx="0"/>
+    <cs:fontRef idx="minor">
+      <a:schemeClr val="dk1"/>
+    </cs:fontRef>
+    <cs:spPr>
+      <a:solidFill>
+        <a:schemeClr val="lt1"/>
+      </a:solidFill>
+      <a:ln w="9525">
+        <a:solidFill>
+          <a:schemeClr val="tx1">
+            <a:lumMod val="15000"/>
+            <a:lumOff val="85000"/>
+          </a:schemeClr>
+        </a:solidFill>
+      </a:ln>
+    </cs:spPr>
+  </cs:upBar>
+  <cs:valueAxis>
+    <cs:lnRef idx="0"/>
+    <cs:fillRef idx="0"/>
+    <cs:effectRef idx="0"/>
+    <cs:fontRef idx="minor">
+      <a:schemeClr val="tx1">
+        <a:lumMod val="65000"/>
+        <a:lumOff val="35000"/>
+      </a:schemeClr>
+    </cs:fontRef>
+    <cs:defRPr sz="900" kern="1200"/>
+  </cs:valueAxis>
+  <cs:wall>
+    <cs:lnRef idx="0"/>
+    <cs:fillRef idx="0"/>
+    <cs:effectRef idx="0"/>
+    <cs:fontRef idx="minor">
+      <a:schemeClr val="tx1"/>
+    </cs:fontRef>
+    <cs:spPr>
+      <a:noFill/>
+      <a:ln>
+        <a:noFill/>
+      </a:ln>
+    </cs:spPr>
+  </cs:wall>
+</cs:chartStyle>
+</file>
+
+<file path=word/charts/style3.xml><?xml version="1.0" encoding="utf-8"?>
+<cs:chartStyle xmlns:cs="http://schemas.microsoft.com/office/drawing/2012/chartStyle" xmlns:a="http://schemas.openxmlformats.org/drawingml/2006/main" id="332">
+  <cs:axisTitle>
+    <cs:lnRef idx="0"/>
+    <cs:fillRef idx="0"/>
+    <cs:effectRef idx="0"/>
+    <cs:fontRef idx="minor">
+      <a:schemeClr val="tx1">
+        <a:lumMod val="65000"/>
+        <a:lumOff val="35000"/>
+      </a:schemeClr>
+    </cs:fontRef>
+    <cs:defRPr sz="1000" kern="1200"/>
+  </cs:axisTitle>
+  <cs:categoryAxis>
+    <cs:lnRef idx="0"/>
+    <cs:fillRef idx="0"/>
+    <cs:effectRef idx="0"/>
+    <cs:fontRef idx="minor">
+      <a:schemeClr val="tx1">
+        <a:lumMod val="65000"/>
+        <a:lumOff val="35000"/>
+      </a:schemeClr>
+    </cs:fontRef>
+    <cs:spPr>
+      <a:ln w="9525" cap="flat" cmpd="sng" algn="ctr">
+        <a:solidFill>
+          <a:schemeClr val="tx1">
+            <a:lumMod val="15000"/>
+            <a:lumOff val="85000"/>
+          </a:schemeClr>
+        </a:solidFill>
+        <a:round/>
+      </a:ln>
+    </cs:spPr>
+    <cs:defRPr sz="900" kern="1200"/>
+  </cs:categoryAxis>
+  <cs:chartArea mods="allowNoFillOverride allowNoLineOverride">
+    <cs:lnRef idx="0"/>
+    <cs:fillRef idx="0"/>
+    <cs:effectRef idx="0"/>
+    <cs:fontRef idx="minor">
+      <a:schemeClr val="tx1"/>
+    </cs:fontRef>
+    <cs:spPr>
+      <a:solidFill>
+        <a:schemeClr val="bg1"/>
+      </a:solidFill>
+      <a:ln w="9525" cap="flat" cmpd="sng" algn="ctr">
+        <a:solidFill>
+          <a:schemeClr val="tx1">
+            <a:lumMod val="15000"/>
+            <a:lumOff val="85000"/>
+          </a:schemeClr>
+        </a:solidFill>
+        <a:round/>
+      </a:ln>
+    </cs:spPr>
+    <cs:defRPr sz="1000" kern="1200"/>
+  </cs:chartArea>
+  <cs:dataLabel>
+    <cs:lnRef idx="0"/>
+    <cs:fillRef idx="0"/>
+    <cs:effectRef idx="0"/>
+    <cs:fontRef idx="minor">
+      <a:schemeClr val="tx1">
+        <a:lumMod val="75000"/>
+        <a:lumOff val="25000"/>
+      </a:schemeClr>
+    </cs:fontRef>
+    <cs:defRPr sz="900" kern="1200"/>
+  </cs:dataLabel>
+  <cs:dataLabelCallout>
+    <cs:lnRef idx="0"/>
+    <cs:fillRef idx="0"/>
+    <cs:effectRef idx="0"/>
+    <cs:fontRef idx="minor">
+      <a:schemeClr val="dk1">
+        <a:lumMod val="65000"/>
+        <a:lumOff val="35000"/>
+      </a:schemeClr>
+    </cs:fontRef>
+    <cs:spPr>
+      <a:solidFill>
+        <a:schemeClr val="lt1"/>
+      </a:solidFill>
+      <a:ln>
+        <a:solidFill>
+          <a:schemeClr val="dk1">
+            <a:lumMod val="25000"/>
+            <a:lumOff val="75000"/>
+          </a:schemeClr>
+        </a:solidFill>
+      </a:ln>
+    </cs:spPr>
+    <cs:defRPr sz="900" kern="1200"/>
+    <cs:bodyPr rot="0" spcFirstLastPara="1" vertOverflow="clip" horzOverflow="clip" vert="horz" wrap="square" lIns="36576" tIns="18288" rIns="36576" bIns="18288" anchor="ctr" anchorCtr="1">
+      <a:spAutoFit/>
+    </cs:bodyPr>
+  </cs:dataLabelCallout>
+  <cs:dataPoint>
+    <cs:lnRef idx="0"/>
+    <cs:fillRef idx="1">
+      <cs:styleClr val="auto"/>
+    </cs:fillRef>
+    <cs:effectRef idx="0"/>
+    <cs:fontRef idx="minor">
+      <a:schemeClr val="tx1"/>
+    </cs:fontRef>
+  </cs:dataPoint>
+  <cs:dataPoint3D>
+    <cs:lnRef idx="0"/>
+    <cs:fillRef idx="1">
+      <cs:styleClr val="auto"/>
+    </cs:fillRef>
+    <cs:effectRef idx="0"/>
+    <cs:fontRef idx="minor">
+      <a:schemeClr val="tx1"/>
+    </cs:fontRef>
+  </cs:dataPoint3D>
+  <cs:dataPointLine>
+    <cs:lnRef idx="0">
+      <cs:styleClr val="auto"/>
+    </cs:lnRef>
+    <cs:fillRef idx="1"/>
+    <cs:effectRef idx="0"/>
+    <cs:fontRef idx="minor">
+      <a:schemeClr val="tx1"/>
+    </cs:fontRef>
+    <cs:spPr>
+      <a:ln w="28575" cap="rnd">
+        <a:solidFill>
+          <a:schemeClr val="phClr"/>
+        </a:solidFill>
+        <a:round/>
+      </a:ln>
+    </cs:spPr>
+  </cs:dataPointLine>
+  <cs:dataPointMarker>
+    <cs:lnRef idx="0">
+      <cs:styleClr val="auto"/>
+    </cs:lnRef>
+    <cs:fillRef idx="1">
+      <cs:styleClr val="auto"/>
+    </cs:fillRef>
+    <cs:effectRef idx="0"/>
+    <cs:fontRef idx="minor">
+      <a:schemeClr val="tx1"/>
+    </cs:fontRef>
+    <cs:spPr>
+      <a:ln w="9525">
+        <a:solidFill>
+          <a:schemeClr val="phClr"/>
+        </a:solidFill>
+      </a:ln>
+    </cs:spPr>
+  </cs:dataPointMarker>
+  <cs:dataPointMarkerLayout symbol="circle" size="5"/>
+  <cs:dataPointWireframe>
+    <cs:lnRef idx="0">
+      <cs:styleClr val="auto"/>
+    </cs:lnRef>
+    <cs:fillRef idx="1"/>
+    <cs:effectRef idx="0"/>
+    <cs:fontRef idx="minor">
+      <a:schemeClr val="tx1"/>
+    </cs:fontRef>
+    <cs:spPr>
+      <a:ln w="9525" cap="rnd">
+        <a:solidFill>
+          <a:schemeClr val="phClr"/>
+        </a:solidFill>
+        <a:round/>
+      </a:ln>
+    </cs:spPr>
+  </cs:dataPointWireframe>
+  <cs:dataTable>
+    <cs:lnRef idx="0"/>
+    <cs:fillRef idx="0"/>
+    <cs:effectRef idx="0"/>
+    <cs:fontRef idx="minor">
+      <a:schemeClr val="tx1">
+        <a:lumMod val="65000"/>
+        <a:lumOff val="35000"/>
+      </a:schemeClr>
+    </cs:fontRef>
+    <cs:spPr>
+      <a:noFill/>
+      <a:ln w="9525" cap="flat" cmpd="sng" algn="ctr">
+        <a:solidFill>
+          <a:schemeClr val="tx1">
+            <a:lumMod val="15000"/>
+            <a:lumOff val="85000"/>
+          </a:schemeClr>
+        </a:solidFill>
+        <a:round/>
+      </a:ln>
+    </cs:spPr>
+    <cs:defRPr sz="900" kern="1200"/>
+  </cs:dataTable>
+  <cs:downBar>
+    <cs:lnRef idx="0"/>
+    <cs:fillRef idx="0"/>
+    <cs:effectRef idx="0"/>
+    <cs:fontRef idx="minor">
+      <a:schemeClr val="dk1"/>
+    </cs:fontRef>
+    <cs:spPr>
+      <a:solidFill>
+        <a:schemeClr val="dk1">
+          <a:lumMod val="65000"/>
+          <a:lumOff val="35000"/>
+        </a:schemeClr>
+      </a:solidFill>
+      <a:ln w="9525">
+        <a:solidFill>
+          <a:schemeClr val="tx1">
+            <a:lumMod val="65000"/>
+            <a:lumOff val="35000"/>
+          </a:schemeClr>
+        </a:solidFill>
+      </a:ln>
+    </cs:spPr>
+  </cs:downBar>
+  <cs:dropLine>
+    <cs:lnRef idx="0"/>
+    <cs:fillRef idx="0"/>
+    <cs:effectRef idx="0"/>
+    <cs:fontRef idx="minor">
+      <a:schemeClr val="tx1"/>
+    </cs:fontRef>
+    <cs:spPr>
+      <a:ln w="9525" cap="flat" cmpd="sng" algn="ctr">
+        <a:solidFill>
+          <a:schemeClr val="tx1">
+            <a:lumMod val="35000"/>
+            <a:lumOff val="65000"/>
+          </a:schemeClr>
+        </a:solidFill>
+        <a:round/>
+      </a:ln>
+    </cs:spPr>
+  </cs:dropLine>
+  <cs:errorBar>
+    <cs:lnRef idx="0"/>
+    <cs:fillRef idx="0"/>
+    <cs:effectRef idx="0"/>
+    <cs:fontRef idx="minor">
+      <a:schemeClr val="tx1"/>
+    </cs:fontRef>
+    <cs:spPr>
+      <a:ln w="9525" cap="flat" cmpd="sng" algn="ctr">
+        <a:solidFill>
+          <a:schemeClr val="tx1">
+            <a:lumMod val="65000"/>
+            <a:lumOff val="35000"/>
+          </a:schemeClr>
+        </a:solidFill>
+        <a:round/>
+      </a:ln>
+    </cs:spPr>
+  </cs:errorBar>
+  <cs:floor>
+    <cs:lnRef idx="0"/>
+    <cs:fillRef idx="0"/>
+    <cs:effectRef idx="0"/>
+    <cs:fontRef idx="minor">
+      <a:schemeClr val="tx1"/>
+    </cs:fontRef>
+    <cs:spPr>
+      <a:noFill/>
+      <a:ln>
+        <a:noFill/>
+      </a:ln>
+    </cs:spPr>
+  </cs:floor>
+  <cs:gridlineMajor>
+    <cs:lnRef idx="0"/>
+    <cs:fillRef idx="0"/>
+    <cs:effectRef idx="0"/>
+    <cs:fontRef idx="minor">
+      <a:schemeClr val="tx1"/>
+    </cs:fontRef>
+    <cs:spPr>
+      <a:ln w="9525" cap="flat" cmpd="sng" algn="ctr">
+        <a:solidFill>
+          <a:schemeClr val="tx1">
+            <a:lumMod val="15000"/>
+            <a:lumOff val="85000"/>
+          </a:schemeClr>
+        </a:solidFill>
+        <a:round/>
+      </a:ln>
+    </cs:spPr>
+  </cs:gridlineMajor>
+  <cs:gridlineMinor>
+    <cs:lnRef idx="0"/>
+    <cs:fillRef idx="0"/>
+    <cs:effectRef idx="0"/>
+    <cs:fontRef idx="minor">
+      <a:schemeClr val="tx1"/>
+    </cs:fontRef>
+    <cs:spPr>
+      <a:ln w="9525" cap="flat" cmpd="sng" algn="ctr">
+        <a:solidFill>
+          <a:schemeClr val="tx1">
+            <a:lumMod val="5000"/>
+            <a:lumOff val="95000"/>
+          </a:schemeClr>
+        </a:solidFill>
+        <a:round/>
+      </a:ln>
+    </cs:spPr>
+  </cs:gridlineMinor>
+  <cs:hiLoLine>
+    <cs:lnRef idx="0"/>
+    <cs:fillRef idx="0"/>
+    <cs:effectRef idx="0"/>
+    <cs:fontRef idx="minor">
+      <a:schemeClr val="tx1"/>
+    </cs:fontRef>
+    <cs:spPr>
+      <a:ln w="9525" cap="flat" cmpd="sng" algn="ctr">
+        <a:solidFill>
+          <a:schemeClr val="tx1">
+            <a:lumMod val="75000"/>
+            <a:lumOff val="25000"/>
+          </a:schemeClr>
+        </a:solidFill>
+        <a:round/>
+      </a:ln>
+    </cs:spPr>
+  </cs:hiLoLine>
+  <cs:leaderLine>
+    <cs:lnRef idx="0"/>
+    <cs:fillRef idx="0"/>
+    <cs:effectRef idx="0"/>
+    <cs:fontRef idx="minor">
+      <a:schemeClr val="tx1"/>
+    </cs:fontRef>
+    <cs:spPr>
+      <a:ln w="9525" cap="flat" cmpd="sng" algn="ctr">
+        <a:solidFill>
+          <a:schemeClr val="tx1">
+            <a:lumMod val="35000"/>
+            <a:lumOff val="65000"/>
+          </a:schemeClr>
+        </a:solidFill>
+        <a:round/>
+      </a:ln>
+    </cs:spPr>
+  </cs:leaderLine>
+  <cs:legend>
+    <cs:lnRef idx="0"/>
+    <cs:fillRef idx="0"/>
+    <cs:effectRef idx="0"/>
+    <cs:fontRef idx="minor">
+      <a:schemeClr val="tx1">
+        <a:lumMod val="65000"/>
+        <a:lumOff val="35000"/>
+      </a:schemeClr>
+    </cs:fontRef>
+    <cs:defRPr sz="900" kern="1200"/>
+  </cs:legend>
+  <cs:plotArea mods="allowNoFillOverride allowNoLineOverride">
+    <cs:lnRef idx="0"/>
+    <cs:fillRef idx="0"/>
+    <cs:effectRef idx="0"/>
+    <cs:fontRef idx="minor">
+      <a:schemeClr val="tx1"/>
+    </cs:fontRef>
+  </cs:plotArea>
+  <cs:plotArea3D mods="allowNoFillOverride allowNoLineOverride">
+    <cs:lnRef idx="0"/>
+    <cs:fillRef idx="0"/>
+    <cs:effectRef idx="0"/>
+    <cs:fontRef idx="minor">
+      <a:schemeClr val="tx1"/>
+    </cs:fontRef>
+  </cs:plotArea3D>
+  <cs:seriesAxis>
+    <cs:lnRef idx="0"/>
+    <cs:fillRef idx="0"/>
+    <cs:effectRef idx="0"/>
+    <cs:fontRef idx="minor">
+      <a:schemeClr val="tx1">
+        <a:lumMod val="65000"/>
+        <a:lumOff val="35000"/>
+      </a:schemeClr>
+    </cs:fontRef>
+    <cs:defRPr sz="900" kern="1200"/>
+  </cs:seriesAxis>
+  <cs:seriesLine>
+    <cs:lnRef idx="0"/>
+    <cs:fillRef idx="0"/>
+    <cs:effectRef idx="0"/>
+    <cs:fontRef idx="minor">
+      <a:schemeClr val="tx1"/>
+    </cs:fontRef>
+    <cs:spPr>
+      <a:ln w="9525" cap="flat" cmpd="sng" algn="ctr">
+        <a:solidFill>
+          <a:schemeClr val="tx1">
+            <a:lumMod val="35000"/>
+            <a:lumOff val="65000"/>
+          </a:schemeClr>
+        </a:solidFill>
+        <a:round/>
+      </a:ln>
+    </cs:spPr>
+  </cs:seriesLine>
+  <cs:title>
+    <cs:lnRef idx="0"/>
+    <cs:fillRef idx="0"/>
+    <cs:effectRef idx="0"/>
+    <cs:fontRef idx="minor">
+      <a:schemeClr val="tx1">
+        <a:lumMod val="65000"/>
+        <a:lumOff val="35000"/>
+      </a:schemeClr>
+    </cs:fontRef>
+    <cs:defRPr sz="1400" b="0" kern="1200" spc="0" baseline="0"/>
+  </cs:title>
+  <cs:trendline>
+    <cs:lnRef idx="0">
+      <cs:styleClr val="auto"/>
+    </cs:lnRef>
+    <cs:fillRef idx="0"/>
+    <cs:effectRef idx="0"/>
+    <cs:fontRef idx="minor">
+      <a:schemeClr val="tx1"/>
+    </cs:fontRef>
+    <cs:spPr>
+      <a:ln w="19050" cap="rnd">
+        <a:solidFill>
+          <a:schemeClr val="phClr"/>
+        </a:solidFill>
+        <a:prstDash val="sysDot"/>
+      </a:ln>
+    </cs:spPr>
+  </cs:trendline>
+  <cs:trendlineLabel>
+    <cs:lnRef idx="0"/>
+    <cs:fillRef idx="0"/>
+    <cs:effectRef idx="0"/>
+    <cs:fontRef idx="minor">
+      <a:schemeClr val="tx1">
+        <a:lumMod val="65000"/>
+        <a:lumOff val="35000"/>
+      </a:schemeClr>
+    </cs:fontRef>
+    <cs:defRPr sz="900" kern="1200"/>
+  </cs:trendlineLabel>
+  <cs:upBar>
+    <cs:lnRef idx="0"/>
+    <cs:fillRef idx="0"/>
+    <cs:effectRef idx="0"/>
+    <cs:fontRef idx="minor">
+      <a:schemeClr val="dk1"/>
+    </cs:fontRef>
+    <cs:spPr>
+      <a:solidFill>
+        <a:schemeClr val="lt1"/>
+      </a:solidFill>
+      <a:ln w="9525">
+        <a:solidFill>
+          <a:schemeClr val="tx1">
+            <a:lumMod val="15000"/>
+            <a:lumOff val="85000"/>
+          </a:schemeClr>
+        </a:solidFill>
+      </a:ln>
+    </cs:spPr>
+  </cs:upBar>
+  <cs:valueAxis>
+    <cs:lnRef idx="0"/>
+    <cs:fillRef idx="0"/>
+    <cs:effectRef idx="0"/>
+    <cs:fontRef idx="minor">
+      <a:schemeClr val="tx1">
+        <a:lumMod val="65000"/>
+        <a:lumOff val="35000"/>
+      </a:schemeClr>
+    </cs:fontRef>
+    <cs:defRPr sz="900" kern="1200"/>
+  </cs:valueAxis>
+  <cs:wall>
+    <cs:lnRef idx="0"/>
+    <cs:fillRef idx="0"/>
+    <cs:effectRef idx="0"/>
+    <cs:fontRef idx="minor">
+      <a:schemeClr val="tx1"/>
+    </cs:fontRef>
+    <cs:spPr>
+      <a:noFill/>
+      <a:ln>
+        <a:noFill/>
+      </a:ln>
+    </cs:spPr>
+  </cs:wall>
+</cs:chartStyle>
 </file>
 
 <file path=word/theme/theme1.xml><?xml version="1.0" encoding="utf-8"?>

</xml_diff>